<commit_message>
chinh sưa Review1_v1.0.1.docx và CreateTableScript_LMS.sql
</commit_message>
<xml_diff>
--- a/Document/Review1_v1.0.1.docx
+++ b/Document/Review1_v1.0.1.docx
@@ -368,47 +368,7 @@
           <w:sz w:val="20"/>
           <w:szCs w:val="20"/>
         </w:rPr>
-        <w:t xml:space="preserve">Address: 590 </w:t>
-      </w:r>
-      <w:proofErr w:type="spellStart"/>
-      <w:r>
-        <w:rPr>
-          <w:rFonts w:ascii="Arial" w:eastAsia="Times New Roman" w:hAnsi="Arial" w:cs="Arial"/>
-          <w:color w:val="FF0000"/>
-          <w:sz w:val="20"/>
-          <w:szCs w:val="20"/>
-        </w:rPr>
-        <w:t>Cach</w:t>
-      </w:r>
-      <w:proofErr w:type="spellEnd"/>
-      <w:r>
-        <w:rPr>
-          <w:rFonts w:ascii="Arial" w:eastAsia="Times New Roman" w:hAnsi="Arial" w:cs="Arial"/>
-          <w:color w:val="FF0000"/>
-          <w:sz w:val="20"/>
-          <w:szCs w:val="20"/>
-        </w:rPr>
-        <w:t xml:space="preserve"> </w:t>
-      </w:r>
-      <w:proofErr w:type="spellStart"/>
-      <w:r>
-        <w:rPr>
-          <w:rFonts w:ascii="Arial" w:eastAsia="Times New Roman" w:hAnsi="Arial" w:cs="Arial"/>
-          <w:color w:val="FF0000"/>
-          <w:sz w:val="20"/>
-          <w:szCs w:val="20"/>
-        </w:rPr>
-        <w:t>Mang</w:t>
-      </w:r>
-      <w:proofErr w:type="spellEnd"/>
-      <w:r>
-        <w:rPr>
-          <w:rFonts w:ascii="Arial" w:eastAsia="Times New Roman" w:hAnsi="Arial" w:cs="Arial"/>
-          <w:color w:val="FF0000"/>
-          <w:sz w:val="20"/>
-          <w:szCs w:val="20"/>
-        </w:rPr>
-        <w:t xml:space="preserve"> Thang 8 Street, District 3, Ho Chi Minh City, Vietnam.</w:t>
+        <w:t>Address: 590 Cach Mang Thang 8 Street, District 3, Ho Chi Minh City, Vietnam.</w:t>
       </w:r>
     </w:p>
     <w:p>
@@ -1099,7 +1059,6 @@
                 <w:szCs w:val="28"/>
               </w:rPr>
             </w:pPr>
-            <w:proofErr w:type="spellStart"/>
             <w:r>
               <w:rPr>
                 <w:rFonts w:eastAsia="Times New Roman"/>
@@ -1109,7 +1068,6 @@
               </w:rPr>
               <w:t>Fullname</w:t>
             </w:r>
-            <w:proofErr w:type="spellEnd"/>
           </w:p>
         </w:tc>
         <w:tc>
@@ -1227,25 +1185,7 @@
                 <w:sz w:val="28"/>
                 <w:szCs w:val="28"/>
               </w:rPr>
-              <w:t xml:space="preserve">Hua Tran </w:t>
-            </w:r>
-            <w:proofErr w:type="spellStart"/>
-            <w:r>
-              <w:rPr>
-                <w:rFonts w:eastAsia="Times New Roman"/>
-                <w:sz w:val="28"/>
-                <w:szCs w:val="28"/>
-              </w:rPr>
-              <w:t>Huu</w:t>
-            </w:r>
-            <w:proofErr w:type="spellEnd"/>
-            <w:r>
-              <w:rPr>
-                <w:rFonts w:eastAsia="Times New Roman"/>
-                <w:sz w:val="28"/>
-                <w:szCs w:val="28"/>
-              </w:rPr>
-              <w:t xml:space="preserve"> Trung</w:t>
+              <w:t>Hua Tran Huu Trung</w:t>
             </w:r>
           </w:p>
         </w:tc>
@@ -1357,70 +1297,14 @@
                 <w:szCs w:val="28"/>
               </w:rPr>
             </w:pPr>
-            <w:proofErr w:type="spellStart"/>
             <w:r>
               <w:rPr>
                 <w:rFonts w:eastAsia="Times New Roman"/>
                 <w:sz w:val="28"/>
                 <w:szCs w:val="28"/>
               </w:rPr>
-              <w:t>Tra</w:t>
-            </w:r>
-            <w:proofErr w:type="spellEnd"/>
-            <w:r>
-              <w:rPr>
-                <w:rFonts w:eastAsia="Times New Roman"/>
-                <w:sz w:val="28"/>
-                <w:szCs w:val="28"/>
-              </w:rPr>
-              <w:t xml:space="preserve"> </w:t>
-            </w:r>
-            <w:proofErr w:type="spellStart"/>
-            <w:r>
-              <w:rPr>
-                <w:rFonts w:eastAsia="Times New Roman"/>
-                <w:sz w:val="28"/>
-                <w:szCs w:val="28"/>
-              </w:rPr>
-              <w:t>Phuc</w:t>
-            </w:r>
-            <w:proofErr w:type="spellEnd"/>
-            <w:r>
-              <w:rPr>
-                <w:rFonts w:eastAsia="Times New Roman"/>
-                <w:sz w:val="28"/>
-                <w:szCs w:val="28"/>
-              </w:rPr>
-              <w:t xml:space="preserve"> </w:t>
-            </w:r>
-            <w:proofErr w:type="spellStart"/>
-            <w:r>
-              <w:rPr>
-                <w:rFonts w:eastAsia="Times New Roman"/>
-                <w:sz w:val="28"/>
-                <w:szCs w:val="28"/>
-              </w:rPr>
-              <w:t>Vinh</w:t>
-            </w:r>
-            <w:proofErr w:type="spellEnd"/>
-            <w:r>
-              <w:rPr>
-                <w:rFonts w:eastAsia="Times New Roman"/>
-                <w:sz w:val="28"/>
-                <w:szCs w:val="28"/>
-              </w:rPr>
-              <w:t xml:space="preserve"> </w:t>
-            </w:r>
-            <w:proofErr w:type="spellStart"/>
-            <w:r>
-              <w:rPr>
-                <w:rFonts w:eastAsia="Times New Roman"/>
-                <w:sz w:val="28"/>
-                <w:szCs w:val="28"/>
-              </w:rPr>
-              <w:t>Uy</w:t>
-            </w:r>
-            <w:proofErr w:type="spellEnd"/>
+              <w:t>Tra Phuc Vinh Uy</w:t>
+            </w:r>
           </w:p>
         </w:tc>
         <w:tc>
@@ -1542,18 +1426,8 @@
                 <w:sz w:val="28"/>
                 <w:szCs w:val="28"/>
               </w:rPr>
-              <w:t xml:space="preserve">To Thanh </w:t>
-            </w:r>
-            <w:proofErr w:type="spellStart"/>
-            <w:r>
-              <w:rPr>
-                <w:rFonts w:eastAsia="Times New Roman"/>
-                <w:sz w:val="28"/>
-                <w:szCs w:val="28"/>
-              </w:rPr>
-              <w:t>Dat</w:t>
-            </w:r>
-            <w:proofErr w:type="spellEnd"/>
+              <w:t>To Thanh Dat</w:t>
+            </w:r>
           </w:p>
         </w:tc>
         <w:tc>
@@ -1899,6 +1773,16 @@
     </w:p>
     <w:p>
       <w:pPr>
+        <w:pStyle w:val="Heading1"/>
+        <w:jc w:val="center"/>
+        <w:rPr>
+          <w:sz w:val="20"/>
+          <w:szCs w:val="20"/>
+        </w:rPr>
+      </w:pPr>
+    </w:p>
+    <w:p>
+      <w:pPr>
         <w:pStyle w:val="ListParagraph"/>
         <w:numPr>
           <w:ilvl w:val="0"/>
@@ -1918,6 +1802,7 @@
           <w:sz w:val="40"/>
           <w:szCs w:val="40"/>
         </w:rPr>
+        <w:lastRenderedPageBreak/>
         <w:t>Introduction</w:t>
       </w:r>
       <w:bookmarkEnd w:id="2"/>
@@ -1934,7 +1819,6 @@
         <w:rPr>
           <w:sz w:val="26"/>
         </w:rPr>
-        <w:lastRenderedPageBreak/>
         <w:t xml:space="preserve">The main objective of the Library Management system project is discipline of the planning, organizing and managing the library tasks. Our project aims at making the task of library easy. </w:t>
       </w:r>
     </w:p>
@@ -2342,6 +2226,7 @@
         <w:rPr>
           <w:sz w:val="26"/>
         </w:rPr>
+        <w:lastRenderedPageBreak/>
         <w:t>Quick transaction</w:t>
       </w:r>
     </w:p>
@@ -2357,7 +2242,6 @@
         <w:rPr>
           <w:sz w:val="26"/>
         </w:rPr>
-        <w:lastRenderedPageBreak/>
         <w:t>All the manual difficulties in managing the Library have been rectified by</w:t>
       </w:r>
       <w:r>
@@ -2421,56 +2305,14 @@
     <w:p>
       <w:pPr>
         <w:pStyle w:val="ListParagraph"/>
-        <w:numPr>
-          <w:ilvl w:val="0"/>
-          <w:numId w:val="2"/>
-        </w:numPr>
-        <w:rPr>
-          <w:sz w:val="26"/>
-        </w:rPr>
-      </w:pPr>
-      <w:r>
-        <w:rPr>
-          <w:sz w:val="26"/>
-        </w:rPr>
-        <w:t xml:space="preserve">Login/Logout: allow </w:t>
-      </w:r>
-      <w:r>
-        <w:rPr>
-          <w:sz w:val="26"/>
-        </w:rPr>
-        <w:t>User</w:t>
-      </w:r>
-      <w:r>
-        <w:rPr>
-          <w:sz w:val="26"/>
-        </w:rPr>
-        <w:t>s</w:t>
-      </w:r>
-      <w:r>
-        <w:rPr>
-          <w:sz w:val="26"/>
-        </w:rPr>
-        <w:t xml:space="preserve"> (Staffs in Library)</w:t>
-      </w:r>
-      <w:r>
-        <w:rPr>
-          <w:sz w:val="26"/>
-        </w:rPr>
-        <w:t xml:space="preserve"> login/logout into System. For each level of </w:t>
-      </w:r>
-      <w:r>
-        <w:rPr>
-          <w:sz w:val="26"/>
-        </w:rPr>
-        <w:t>user</w:t>
-      </w:r>
-      <w:r>
-        <w:rPr>
-          <w:sz w:val="26"/>
-        </w:rPr>
-        <w:t>, there will be the respective rights.</w:t>
-      </w:r>
+        <w:ind w:left="1080"/>
+        <w:outlineLvl w:val="1"/>
+        <w:rPr>
+          <w:b/>
+          <w:sz w:val="12"/>
+          <w:szCs w:val="12"/>
+        </w:rPr>
+      </w:pPr>
     </w:p>
     <w:p>
       <w:pPr>
@@ -2487,19 +2329,43 @@
         <w:rPr>
           <w:sz w:val="26"/>
         </w:rPr>
-        <w:t xml:space="preserve">Change Password: allow </w:t>
-      </w:r>
-      <w:r>
-        <w:rPr>
-          <w:sz w:val="26"/>
-        </w:rPr>
-        <w:t>Users</w:t>
-      </w:r>
-      <w:r>
-        <w:rPr>
-          <w:sz w:val="26"/>
-        </w:rPr>
-        <w:t xml:space="preserve"> can change their Password.</w:t>
+        <w:t xml:space="preserve">Login/Logout: allow </w:t>
+      </w:r>
+      <w:r>
+        <w:rPr>
+          <w:sz w:val="26"/>
+        </w:rPr>
+        <w:t>User</w:t>
+      </w:r>
+      <w:r>
+        <w:rPr>
+          <w:sz w:val="26"/>
+        </w:rPr>
+        <w:t>s</w:t>
+      </w:r>
+      <w:r>
+        <w:rPr>
+          <w:sz w:val="26"/>
+        </w:rPr>
+        <w:t xml:space="preserve"> (Staffs in Library)</w:t>
+      </w:r>
+      <w:r>
+        <w:rPr>
+          <w:sz w:val="26"/>
+        </w:rPr>
+        <w:t xml:space="preserve"> login/logout into System. For each level of </w:t>
+      </w:r>
+      <w:r>
+        <w:rPr>
+          <w:sz w:val="26"/>
+        </w:rPr>
+        <w:t>user</w:t>
+      </w:r>
+      <w:r>
+        <w:rPr>
+          <w:sz w:val="26"/>
+        </w:rPr>
+        <w:t>, there will be the respective rights.</w:t>
       </w:r>
     </w:p>
     <w:p>
@@ -2517,25 +2383,19 @@
         <w:rPr>
           <w:sz w:val="26"/>
         </w:rPr>
-        <w:t>Management Member’s account: allow Member account manage</w:t>
-      </w:r>
-      <w:r>
-        <w:rPr>
-          <w:sz w:val="26"/>
-        </w:rPr>
-        <w:t>s</w:t>
-      </w:r>
-      <w:r>
-        <w:rPr>
-          <w:sz w:val="26"/>
-        </w:rPr>
-        <w:t xml:space="preserve"> member’s information</w:t>
-      </w:r>
-      <w:r>
-        <w:rPr>
-          <w:sz w:val="26"/>
-        </w:rPr>
-        <w:t>.</w:t>
+        <w:t xml:space="preserve">Change Password: allow </w:t>
+      </w:r>
+      <w:r>
+        <w:rPr>
+          <w:sz w:val="26"/>
+        </w:rPr>
+        <w:t>Users</w:t>
+      </w:r>
+      <w:r>
+        <w:rPr>
+          <w:sz w:val="26"/>
+        </w:rPr>
+        <w:t xml:space="preserve"> can change their Password.</w:t>
       </w:r>
     </w:p>
     <w:p>
@@ -2553,31 +2413,19 @@
         <w:rPr>
           <w:sz w:val="26"/>
         </w:rPr>
-        <w:t>Management Staff’s account: allow Admin</w:t>
-      </w:r>
-      <w:r>
-        <w:rPr>
-          <w:sz w:val="26"/>
-        </w:rPr>
-        <w:t xml:space="preserve"> account</w:t>
-      </w:r>
-      <w:r>
-        <w:rPr>
-          <w:sz w:val="26"/>
-        </w:rPr>
-        <w:t xml:space="preserve"> manage</w:t>
-      </w:r>
-      <w:r>
-        <w:rPr>
-          <w:sz w:val="26"/>
-        </w:rPr>
-        <w:t>s S</w:t>
-      </w:r>
-      <w:r>
-        <w:rPr>
-          <w:sz w:val="26"/>
-        </w:rPr>
-        <w:t>taff’s information</w:t>
+        <w:t>Management Member’s account: allow Member account manage</w:t>
+      </w:r>
+      <w:r>
+        <w:rPr>
+          <w:sz w:val="26"/>
+        </w:rPr>
+        <w:t>s</w:t>
+      </w:r>
+      <w:r>
+        <w:rPr>
+          <w:sz w:val="26"/>
+        </w:rPr>
+        <w:t xml:space="preserve"> member’s information</w:t>
       </w:r>
       <w:r>
         <w:rPr>
@@ -2601,19 +2449,31 @@
         <w:rPr>
           <w:sz w:val="26"/>
         </w:rPr>
-        <w:t>Management Book: allow Book account manage</w:t>
-      </w:r>
-      <w:r>
-        <w:rPr>
-          <w:sz w:val="26"/>
-        </w:rPr>
-        <w:t>s</w:t>
-      </w:r>
-      <w:r>
-        <w:rPr>
-          <w:sz w:val="26"/>
-        </w:rPr>
-        <w:t xml:space="preserve"> books in library</w:t>
+        <w:t>Management Staff’s account: allow Admin</w:t>
+      </w:r>
+      <w:r>
+        <w:rPr>
+          <w:sz w:val="26"/>
+        </w:rPr>
+        <w:t xml:space="preserve"> account</w:t>
+      </w:r>
+      <w:r>
+        <w:rPr>
+          <w:sz w:val="26"/>
+        </w:rPr>
+        <w:t xml:space="preserve"> manage</w:t>
+      </w:r>
+      <w:r>
+        <w:rPr>
+          <w:sz w:val="26"/>
+        </w:rPr>
+        <w:t>s S</w:t>
+      </w:r>
+      <w:r>
+        <w:rPr>
+          <w:sz w:val="26"/>
+        </w:rPr>
+        <w:t>taff’s information</w:t>
       </w:r>
       <w:r>
         <w:rPr>
@@ -2637,31 +2497,25 @@
         <w:rPr>
           <w:sz w:val="26"/>
         </w:rPr>
-        <w:t xml:space="preserve">Management Category: allow </w:t>
-      </w:r>
-      <w:r>
-        <w:rPr>
-          <w:sz w:val="26"/>
-        </w:rPr>
-        <w:t>Admin</w:t>
-      </w:r>
-      <w:r>
-        <w:rPr>
-          <w:sz w:val="26"/>
-        </w:rPr>
-        <w:t xml:space="preserve"> account manage</w:t>
-      </w:r>
-      <w:r>
-        <w:rPr>
-          <w:sz w:val="26"/>
-        </w:rPr>
-        <w:t>s categories of B</w:t>
-      </w:r>
-      <w:r>
-        <w:rPr>
-          <w:sz w:val="26"/>
-        </w:rPr>
-        <w:t>ook.</w:t>
+        <w:t>Management Book: allow Book account manage</w:t>
+      </w:r>
+      <w:r>
+        <w:rPr>
+          <w:sz w:val="26"/>
+        </w:rPr>
+        <w:t>s</w:t>
+      </w:r>
+      <w:r>
+        <w:rPr>
+          <w:sz w:val="26"/>
+        </w:rPr>
+        <w:t xml:space="preserve"> books in library</w:t>
+      </w:r>
+      <w:r>
+        <w:rPr>
+          <w:sz w:val="26"/>
+        </w:rPr>
+        <w:t>.</w:t>
       </w:r>
     </w:p>
     <w:p>
@@ -2679,7 +2533,7 @@
         <w:rPr>
           <w:sz w:val="26"/>
         </w:rPr>
-        <w:t xml:space="preserve">Management Language: allow </w:t>
+        <w:t xml:space="preserve">Management Category: allow </w:t>
       </w:r>
       <w:r>
         <w:rPr>
@@ -2691,25 +2545,19 @@
         <w:rPr>
           <w:sz w:val="26"/>
         </w:rPr>
-        <w:t xml:space="preserve"> account manage language of </w:t>
-      </w:r>
-      <w:r>
-        <w:rPr>
-          <w:sz w:val="26"/>
-        </w:rPr>
-        <w:t>B</w:t>
-      </w:r>
-      <w:r>
-        <w:rPr>
-          <w:sz w:val="26"/>
-        </w:rPr>
-        <w:t>ook</w:t>
-      </w:r>
-      <w:r>
-        <w:rPr>
-          <w:sz w:val="26"/>
-        </w:rPr>
-        <w:t>.</w:t>
+        <w:t xml:space="preserve"> account manage</w:t>
+      </w:r>
+      <w:r>
+        <w:rPr>
+          <w:sz w:val="26"/>
+        </w:rPr>
+        <w:t>s categories of B</w:t>
+      </w:r>
+      <w:r>
+        <w:rPr>
+          <w:sz w:val="26"/>
+        </w:rPr>
+        <w:t>ook.</w:t>
       </w:r>
     </w:p>
     <w:p>
@@ -2813,7 +2661,6 @@
         </w:rPr>
         <w:t xml:space="preserve">Accept fine: allow </w:t>
       </w:r>
-      <w:proofErr w:type="gramStart"/>
       <w:r>
         <w:rPr>
           <w:sz w:val="26"/>
@@ -2830,14 +2677,7 @@
         <w:rPr>
           <w:sz w:val="26"/>
         </w:rPr>
-        <w:t>ing</w:t>
-      </w:r>
-      <w:proofErr w:type="gramEnd"/>
-      <w:r>
-        <w:rPr>
-          <w:sz w:val="26"/>
-        </w:rPr>
-        <w:t xml:space="preserve"> </w:t>
+        <w:t xml:space="preserve">ing </w:t>
       </w:r>
       <w:r>
         <w:rPr>
@@ -2879,7 +2719,19 @@
         <w:rPr>
           <w:sz w:val="26"/>
         </w:rPr>
-        <w:t xml:space="preserve"> book later</w:t>
+        <w:t xml:space="preserve"> book</w:t>
+      </w:r>
+      <w:r>
+        <w:rPr>
+          <w:sz w:val="26"/>
+        </w:rPr>
+        <w:t>s</w:t>
+      </w:r>
+      <w:r>
+        <w:rPr>
+          <w:sz w:val="26"/>
+        </w:rPr>
+        <w:t xml:space="preserve"> later</w:t>
       </w:r>
       <w:r>
         <w:rPr>
@@ -3219,20 +3071,12 @@
     <w:p>
       <w:pPr>
         <w:pStyle w:val="ListParagraph"/>
-        <w:numPr>
-          <w:ilvl w:val="0"/>
-          <w:numId w:val="4"/>
-        </w:numPr>
-        <w:rPr>
-          <w:sz w:val="26"/>
-        </w:rPr>
-      </w:pPr>
-      <w:r>
-        <w:rPr>
-          <w:sz w:val="26"/>
-        </w:rPr>
-        <w:t>Login.</w:t>
-      </w:r>
+        <w:rPr>
+          <w:b/>
+          <w:sz w:val="12"/>
+          <w:szCs w:val="12"/>
+        </w:rPr>
+      </w:pPr>
     </w:p>
     <w:p>
       <w:pPr>
@@ -3249,7 +3093,7 @@
         <w:rPr>
           <w:sz w:val="26"/>
         </w:rPr>
-        <w:t>Change Password.</w:t>
+        <w:t>Login.</w:t>
       </w:r>
     </w:p>
     <w:p>
@@ -3267,8 +3111,16 @@
         <w:rPr>
           <w:sz w:val="26"/>
         </w:rPr>
-        <w:t>Search.</w:t>
-      </w:r>
+        <w:t>Change Password.</w:t>
+      </w:r>
+    </w:p>
+    <w:p>
+      <w:pPr>
+        <w:pStyle w:val="ListParagraph"/>
+        <w:rPr>
+          <w:sz w:val="26"/>
+        </w:rPr>
+      </w:pPr>
     </w:p>
     <w:p>
       <w:pPr>
@@ -3300,26 +3152,12 @@
     <w:p>
       <w:pPr>
         <w:pStyle w:val="ListParagraph"/>
-        <w:numPr>
-          <w:ilvl w:val="0"/>
-          <w:numId w:val="4"/>
-        </w:numPr>
-        <w:rPr>
-          <w:sz w:val="26"/>
-        </w:rPr>
-      </w:pPr>
-      <w:r>
-        <w:rPr>
-          <w:sz w:val="26"/>
-        </w:rPr>
-        <w:t>Staff</w:t>
-      </w:r>
-      <w:r>
-        <w:rPr>
-          <w:sz w:val="26"/>
-        </w:rPr>
-        <w:t xml:space="preserve"> Management (View, Insert, Update).</w:t>
-      </w:r>
+        <w:rPr>
+          <w:b/>
+          <w:sz w:val="12"/>
+          <w:szCs w:val="12"/>
+        </w:rPr>
+      </w:pPr>
     </w:p>
     <w:p>
       <w:pPr>
@@ -3336,37 +3174,13 @@
         <w:rPr>
           <w:sz w:val="26"/>
         </w:rPr>
-        <w:t xml:space="preserve">Category’s book </w:t>
-      </w:r>
-      <w:r>
-        <w:rPr>
-          <w:sz w:val="26"/>
-        </w:rPr>
-        <w:t>Management (View,</w:t>
-      </w:r>
-      <w:r>
-        <w:rPr>
-          <w:sz w:val="26"/>
-        </w:rPr>
-        <w:t xml:space="preserve"> Insert,</w:t>
-      </w:r>
-      <w:r>
-        <w:rPr>
-          <w:sz w:val="26"/>
-        </w:rPr>
-        <w:t xml:space="preserve"> Update</w:t>
-      </w:r>
-      <w:r>
-        <w:rPr>
-          <w:sz w:val="26"/>
-        </w:rPr>
-        <w:t>, Delete</w:t>
-      </w:r>
-      <w:r>
-        <w:rPr>
-          <w:sz w:val="26"/>
-        </w:rPr>
-        <w:t>).</w:t>
+        <w:t>Staff</w:t>
+      </w:r>
+      <w:r>
+        <w:rPr>
+          <w:sz w:val="26"/>
+        </w:rPr>
+        <w:t xml:space="preserve"> Management (View, Insert, Update).</w:t>
       </w:r>
     </w:p>
     <w:p>
@@ -3384,19 +3198,13 @@
         <w:rPr>
           <w:sz w:val="26"/>
         </w:rPr>
-        <w:t>Language’s book</w:t>
-      </w:r>
-      <w:r>
-        <w:rPr>
-          <w:sz w:val="26"/>
-        </w:rPr>
-        <w:t xml:space="preserve"> Management (View, Insert, Update</w:t>
-      </w:r>
-      <w:r>
-        <w:rPr>
-          <w:sz w:val="26"/>
-        </w:rPr>
-        <w:t>, Delete</w:t>
+        <w:t xml:space="preserve">Category’s book Management (View, Insert, Update, </w:t>
+      </w:r>
+      <w:r>
+        <w:rPr>
+          <w:sz w:val="26"/>
+        </w:rPr>
+        <w:t>Lock</w:t>
       </w:r>
       <w:r>
         <w:rPr>
@@ -3426,6 +3234,42 @@
     <w:p>
       <w:pPr>
         <w:pStyle w:val="ListParagraph"/>
+        <w:numPr>
+          <w:ilvl w:val="0"/>
+          <w:numId w:val="4"/>
+        </w:numPr>
+        <w:rPr>
+          <w:sz w:val="26"/>
+        </w:rPr>
+      </w:pPr>
+      <w:r>
+        <w:rPr>
+          <w:sz w:val="26"/>
+        </w:rPr>
+        <w:t>View all other functions</w:t>
+      </w:r>
+    </w:p>
+    <w:p>
+      <w:pPr>
+        <w:pStyle w:val="ListParagraph"/>
+        <w:numPr>
+          <w:ilvl w:val="0"/>
+          <w:numId w:val="4"/>
+        </w:numPr>
+        <w:rPr>
+          <w:sz w:val="26"/>
+        </w:rPr>
+      </w:pPr>
+      <w:r>
+        <w:rPr>
+          <w:sz w:val="26"/>
+        </w:rPr>
+        <w:t>Search by all.</w:t>
+      </w:r>
+    </w:p>
+    <w:p>
+      <w:pPr>
+        <w:pStyle w:val="ListParagraph"/>
         <w:rPr>
           <w:sz w:val="26"/>
         </w:rPr>
@@ -3461,26 +3305,12 @@
     <w:p>
       <w:pPr>
         <w:pStyle w:val="ListParagraph"/>
-        <w:numPr>
-          <w:ilvl w:val="0"/>
-          <w:numId w:val="4"/>
-        </w:numPr>
-        <w:rPr>
-          <w:sz w:val="26"/>
-        </w:rPr>
-      </w:pPr>
-      <w:r>
-        <w:rPr>
-          <w:sz w:val="26"/>
-        </w:rPr>
-        <w:t>Book Management (View, Insert, Update, Delete)</w:t>
-      </w:r>
-      <w:r>
-        <w:rPr>
-          <w:sz w:val="26"/>
-        </w:rPr>
-        <w:t>.</w:t>
-      </w:r>
+        <w:rPr>
+          <w:b/>
+          <w:sz w:val="12"/>
+          <w:szCs w:val="12"/>
+        </w:rPr>
+      </w:pPr>
     </w:p>
     <w:p>
       <w:pPr>
@@ -3497,6 +3327,30 @@
         <w:rPr>
           <w:sz w:val="26"/>
         </w:rPr>
+        <w:t>Book Management (View, Insert, Update, Delete)</w:t>
+      </w:r>
+      <w:r>
+        <w:rPr>
+          <w:sz w:val="26"/>
+        </w:rPr>
+        <w:t>.</w:t>
+      </w:r>
+    </w:p>
+    <w:p>
+      <w:pPr>
+        <w:pStyle w:val="ListParagraph"/>
+        <w:numPr>
+          <w:ilvl w:val="0"/>
+          <w:numId w:val="4"/>
+        </w:numPr>
+        <w:rPr>
+          <w:sz w:val="26"/>
+        </w:rPr>
+      </w:pPr>
+      <w:r>
+        <w:rPr>
+          <w:sz w:val="26"/>
+        </w:rPr>
         <w:t>Create</w:t>
       </w:r>
       <w:r>
@@ -3533,10 +3387,42 @@
     <w:p>
       <w:pPr>
         <w:pStyle w:val="ListParagraph"/>
-        <w:rPr>
-          <w:sz w:val="26"/>
-        </w:rPr>
-      </w:pPr>
+        <w:numPr>
+          <w:ilvl w:val="0"/>
+          <w:numId w:val="4"/>
+        </w:numPr>
+        <w:rPr>
+          <w:sz w:val="26"/>
+        </w:rPr>
+      </w:pPr>
+      <w:r>
+        <w:rPr>
+          <w:sz w:val="26"/>
+        </w:rPr>
+        <w:t xml:space="preserve">Search by </w:t>
+      </w:r>
+      <w:r>
+        <w:rPr>
+          <w:sz w:val="26"/>
+        </w:rPr>
+        <w:t>Book’s Id, title,</w:t>
+      </w:r>
+      <w:r>
+        <w:rPr>
+          <w:sz w:val="26"/>
+        </w:rPr>
+        <w:t xml:space="preserve"> category…</w:t>
+      </w:r>
+    </w:p>
+    <w:p>
+      <w:pPr>
+        <w:pStyle w:val="ListParagraph"/>
+        <w:rPr>
+          <w:sz w:val="26"/>
+        </w:rPr>
+      </w:pPr>
+      <w:bookmarkStart w:id="7" w:name="_GoBack"/>
+      <w:bookmarkEnd w:id="7"/>
     </w:p>
     <w:p>
       <w:pPr>
@@ -3568,27 +3454,12 @@
     <w:p>
       <w:pPr>
         <w:pStyle w:val="ListParagraph"/>
-        <w:numPr>
-          <w:ilvl w:val="0"/>
-          <w:numId w:val="4"/>
-        </w:numPr>
         <w:rPr>
           <w:b/>
-          <w:sz w:val="26"/>
-        </w:rPr>
-      </w:pPr>
-      <w:r>
-        <w:rPr>
-          <w:sz w:val="26"/>
-        </w:rPr>
-        <w:t xml:space="preserve">Member Management </w:t>
-      </w:r>
-      <w:r>
-        <w:rPr>
-          <w:sz w:val="26"/>
-        </w:rPr>
-        <w:t>(View, Insert, Update).</w:t>
-      </w:r>
+          <w:sz w:val="12"/>
+          <w:szCs w:val="12"/>
+        </w:rPr>
+      </w:pPr>
     </w:p>
     <w:p>
       <w:pPr>
@@ -3606,6 +3477,43 @@
         <w:rPr>
           <w:sz w:val="26"/>
         </w:rPr>
+        <w:t xml:space="preserve">Member Management </w:t>
+      </w:r>
+      <w:r>
+        <w:rPr>
+          <w:sz w:val="26"/>
+        </w:rPr>
+        <w:t>(View, Insert, Update</w:t>
+      </w:r>
+      <w:r>
+        <w:rPr>
+          <w:sz w:val="26"/>
+        </w:rPr>
+        <w:t>, Lock</w:t>
+      </w:r>
+      <w:r>
+        <w:rPr>
+          <w:sz w:val="26"/>
+        </w:rPr>
+        <w:t>).</w:t>
+      </w:r>
+    </w:p>
+    <w:p>
+      <w:pPr>
+        <w:pStyle w:val="ListParagraph"/>
+        <w:numPr>
+          <w:ilvl w:val="0"/>
+          <w:numId w:val="4"/>
+        </w:numPr>
+        <w:rPr>
+          <w:b/>
+          <w:sz w:val="26"/>
+        </w:rPr>
+      </w:pPr>
+      <w:r>
+        <w:rPr>
+          <w:sz w:val="26"/>
+        </w:rPr>
         <w:t>Create</w:t>
       </w:r>
       <w:r>
@@ -3631,6 +3539,55 @@
           <w:sz w:val="26"/>
         </w:rPr>
         <w:t>report.</w:t>
+      </w:r>
+    </w:p>
+    <w:p>
+      <w:pPr>
+        <w:pStyle w:val="ListParagraph"/>
+        <w:numPr>
+          <w:ilvl w:val="0"/>
+          <w:numId w:val="4"/>
+        </w:numPr>
+        <w:rPr>
+          <w:b/>
+          <w:sz w:val="26"/>
+        </w:rPr>
+      </w:pPr>
+      <w:r>
+        <w:rPr>
+          <w:sz w:val="26"/>
+        </w:rPr>
+        <w:t xml:space="preserve">Search by </w:t>
+      </w:r>
+      <w:r>
+        <w:rPr>
+          <w:sz w:val="26"/>
+        </w:rPr>
+        <w:t>Member’s Id</w:t>
+      </w:r>
+      <w:r>
+        <w:rPr>
+          <w:sz w:val="26"/>
+        </w:rPr>
+        <w:t xml:space="preserve">, </w:t>
+      </w:r>
+      <w:r>
+        <w:rPr>
+          <w:sz w:val="26"/>
+        </w:rPr>
+        <w:t>na</w:t>
+      </w:r>
+      <w:r>
+        <w:rPr>
+          <w:sz w:val="26"/>
+        </w:rPr>
+        <w:t>me</w:t>
+      </w:r>
+      <w:r>
+        <w:rPr>
+          <w:sz w:val="26"/>
+        </w:rPr>
+        <w:t>.</w:t>
       </w:r>
     </w:p>
     <w:p>
@@ -3665,44 +3622,12 @@
     <w:p>
       <w:pPr>
         <w:pStyle w:val="ListParagraph"/>
-        <w:numPr>
-          <w:ilvl w:val="0"/>
-          <w:numId w:val="4"/>
-        </w:numPr>
-        <w:rPr>
-          <w:sz w:val="26"/>
-        </w:rPr>
-      </w:pPr>
-      <w:r>
-        <w:rPr>
-          <w:sz w:val="26"/>
-        </w:rPr>
-        <w:t>Issue Management (</w:t>
-      </w:r>
-      <w:r>
-        <w:rPr>
-          <w:sz w:val="26"/>
-        </w:rPr>
-        <w:t xml:space="preserve">View, </w:t>
-      </w:r>
-      <w:r>
-        <w:rPr>
-          <w:sz w:val="26"/>
-        </w:rPr>
-        <w:t>Issue</w:t>
-      </w:r>
-      <w:r>
-        <w:rPr>
-          <w:sz w:val="26"/>
-        </w:rPr>
-        <w:t>, Update</w:t>
-      </w:r>
-      <w:r>
-        <w:rPr>
-          <w:sz w:val="26"/>
-        </w:rPr>
-        <w:t>).</w:t>
-      </w:r>
+        <w:rPr>
+          <w:b/>
+          <w:sz w:val="12"/>
+          <w:szCs w:val="12"/>
+        </w:rPr>
+      </w:pPr>
     </w:p>
     <w:p>
       <w:pPr>
@@ -3719,7 +3644,7 @@
         <w:rPr>
           <w:sz w:val="26"/>
         </w:rPr>
-        <w:t>Return Management (</w:t>
+        <w:t>Issue Management (</w:t>
       </w:r>
       <w:r>
         <w:rPr>
@@ -3731,7 +3656,7 @@
         <w:rPr>
           <w:sz w:val="26"/>
         </w:rPr>
-        <w:t>Return</w:t>
+        <w:t>Issue</w:t>
       </w:r>
       <w:r>
         <w:rPr>
@@ -3761,6 +3686,48 @@
         <w:rPr>
           <w:sz w:val="26"/>
         </w:rPr>
+        <w:t>Return Management (</w:t>
+      </w:r>
+      <w:r>
+        <w:rPr>
+          <w:sz w:val="26"/>
+        </w:rPr>
+        <w:t xml:space="preserve">View, </w:t>
+      </w:r>
+      <w:r>
+        <w:rPr>
+          <w:sz w:val="26"/>
+        </w:rPr>
+        <w:t>Return</w:t>
+      </w:r>
+      <w:r>
+        <w:rPr>
+          <w:sz w:val="26"/>
+        </w:rPr>
+        <w:t>, Update</w:t>
+      </w:r>
+      <w:r>
+        <w:rPr>
+          <w:sz w:val="26"/>
+        </w:rPr>
+        <w:t>).</w:t>
+      </w:r>
+    </w:p>
+    <w:p>
+      <w:pPr>
+        <w:pStyle w:val="ListParagraph"/>
+        <w:numPr>
+          <w:ilvl w:val="0"/>
+          <w:numId w:val="4"/>
+        </w:numPr>
+        <w:rPr>
+          <w:sz w:val="26"/>
+        </w:rPr>
+      </w:pPr>
+      <w:r>
+        <w:rPr>
+          <w:sz w:val="26"/>
+        </w:rPr>
         <w:t>Create</w:t>
       </w:r>
       <w:r>
@@ -3786,6 +3753,78 @@
           <w:sz w:val="26"/>
         </w:rPr>
         <w:t xml:space="preserve"> report.</w:t>
+      </w:r>
+    </w:p>
+    <w:p>
+      <w:pPr>
+        <w:pStyle w:val="ListParagraph"/>
+        <w:numPr>
+          <w:ilvl w:val="0"/>
+          <w:numId w:val="4"/>
+        </w:numPr>
+        <w:rPr>
+          <w:sz w:val="26"/>
+        </w:rPr>
+      </w:pPr>
+      <w:r>
+        <w:rPr>
+          <w:sz w:val="26"/>
+        </w:rPr>
+        <w:t>Search by Member’s</w:t>
+      </w:r>
+      <w:r>
+        <w:rPr>
+          <w:sz w:val="26"/>
+        </w:rPr>
+        <w:t xml:space="preserve"> Id</w:t>
+      </w:r>
+      <w:r>
+        <w:rPr>
+          <w:sz w:val="26"/>
+        </w:rPr>
+        <w:t>, Book’s Id</w:t>
+      </w:r>
+      <w:r>
+        <w:rPr>
+          <w:sz w:val="26"/>
+        </w:rPr>
+        <w:t>, I</w:t>
+      </w:r>
+      <w:r>
+        <w:rPr>
+          <w:sz w:val="26"/>
+        </w:rPr>
+        <w:t>ssue</w:t>
+      </w:r>
+      <w:r>
+        <w:rPr>
+          <w:sz w:val="26"/>
+        </w:rPr>
+        <w:t>’s date</w:t>
+      </w:r>
+      <w:r>
+        <w:rPr>
+          <w:sz w:val="26"/>
+        </w:rPr>
+        <w:t>,</w:t>
+      </w:r>
+      <w:r>
+        <w:rPr>
+          <w:sz w:val="26"/>
+        </w:rPr>
+        <w:t xml:space="preserve"> </w:t>
+      </w:r>
+      <w:r>
+        <w:rPr>
+          <w:sz w:val="26"/>
+        </w:rPr>
+        <w:t>Issue</w:t>
+      </w:r>
+      <w:r>
+        <w:rPr>
+          <w:sz w:val="26"/>
+        </w:rPr>
+        <w:t>’s Id.</w:t>
       </w:r>
     </w:p>
     <w:p>
@@ -3819,20 +3858,12 @@
     <w:p>
       <w:pPr>
         <w:pStyle w:val="ListParagraph"/>
-        <w:numPr>
-          <w:ilvl w:val="0"/>
-          <w:numId w:val="4"/>
-        </w:numPr>
-        <w:rPr>
-          <w:sz w:val="26"/>
-        </w:rPr>
-      </w:pPr>
-      <w:r>
-        <w:rPr>
-          <w:sz w:val="26"/>
-        </w:rPr>
-        <w:t>Fine Management</w:t>
-      </w:r>
+        <w:rPr>
+          <w:b/>
+          <w:sz w:val="12"/>
+          <w:szCs w:val="12"/>
+        </w:rPr>
+      </w:pPr>
     </w:p>
     <w:p>
       <w:pPr>
@@ -3849,7 +3880,13 @@
         <w:rPr>
           <w:sz w:val="26"/>
         </w:rPr>
-        <w:t>Accept fine fee from member (View, Update).</w:t>
+        <w:t>Fine Management</w:t>
+      </w:r>
+      <w:r>
+        <w:rPr>
+          <w:sz w:val="26"/>
+        </w:rPr>
+        <w:t xml:space="preserve"> (View, Update)</w:t>
       </w:r>
     </w:p>
     <w:p>
@@ -3867,6 +3904,7 @@
         <w:rPr>
           <w:sz w:val="26"/>
         </w:rPr>
+        <w:lastRenderedPageBreak/>
         <w:t>Create</w:t>
       </w:r>
       <w:r>
@@ -3897,10 +3935,50 @@
     <w:p>
       <w:pPr>
         <w:pStyle w:val="ListParagraph"/>
-        <w:rPr>
-          <w:sz w:val="26"/>
-        </w:rPr>
-      </w:pPr>
+        <w:numPr>
+          <w:ilvl w:val="0"/>
+          <w:numId w:val="4"/>
+        </w:numPr>
+        <w:rPr>
+          <w:sz w:val="26"/>
+        </w:rPr>
+      </w:pPr>
+      <w:r>
+        <w:rPr>
+          <w:sz w:val="26"/>
+        </w:rPr>
+        <w:t xml:space="preserve">Search by Member’s Id, </w:t>
+      </w:r>
+      <w:r>
+        <w:rPr>
+          <w:sz w:val="26"/>
+        </w:rPr>
+        <w:t xml:space="preserve">name, </w:t>
+      </w:r>
+      <w:r>
+        <w:rPr>
+          <w:sz w:val="26"/>
+        </w:rPr>
+        <w:t>Issue’s date</w:t>
+      </w:r>
+      <w:r>
+        <w:rPr>
+          <w:sz w:val="26"/>
+        </w:rPr>
+        <w:t>,</w:t>
+      </w:r>
+      <w:r>
+        <w:rPr>
+          <w:sz w:val="26"/>
+        </w:rPr>
+        <w:t xml:space="preserve"> </w:t>
+      </w:r>
+      <w:r>
+        <w:rPr>
+          <w:sz w:val="26"/>
+        </w:rPr>
+        <w:t>Issue’s Id.</w:t>
+      </w:r>
     </w:p>
     <w:p>
       <w:pPr>
@@ -3921,7 +3999,7 @@
           <w:sz w:val="26"/>
         </w:rPr>
       </w:pPr>
-      <w:bookmarkStart w:id="7" w:name="_Toc383409915"/>
+      <w:bookmarkStart w:id="8" w:name="_Toc383409915"/>
       <w:r>
         <w:rPr>
           <w:b/>
@@ -3930,7 +4008,7 @@
         </w:rPr>
         <w:t>Function Diagram</w:t>
       </w:r>
-      <w:bookmarkEnd w:id="7"/>
+      <w:bookmarkEnd w:id="8"/>
     </w:p>
     <w:p>
       <w:pPr>
@@ -3958,6 +4036,16 @@
         </w:rPr>
         <w:t>function</w:t>
       </w:r>
+    </w:p>
+    <w:p>
+      <w:pPr>
+        <w:pStyle w:val="ListParagraph"/>
+        <w:ind w:left="1080"/>
+        <w:rPr>
+          <w:b/>
+          <w:sz w:val="26"/>
+        </w:rPr>
+      </w:pPr>
     </w:p>
     <w:p>
       <w:pPr>
@@ -3991,7 +4079,7 @@
           <v:shape id="_x0000_i1025" type="#_x0000_t75" style="width:195.45pt;height:272.9pt" o:ole="">
             <v:imagedata r:id="rId10" o:title=""/>
           </v:shape>
-          <o:OLEObject Type="Embed" ProgID="Visio.Drawing.15" ShapeID="_x0000_i1025" DrawAspect="Content" ObjectID="_1481104633" r:id="rId11"/>
+          <o:OLEObject Type="Embed" ProgID="Visio.Drawing.15" ShapeID="_x0000_i1025" DrawAspect="Content" ObjectID="_1481182421" r:id="rId11"/>
         </w:object>
       </w:r>
     </w:p>
@@ -4043,7 +4131,7 @@
           <v:shape id="_x0000_i1026" type="#_x0000_t75" style="width:366.15pt;height:414.85pt" o:ole="">
             <v:imagedata r:id="rId12" o:title=""/>
           </v:shape>
-          <o:OLEObject Type="Embed" ProgID="Visio.Drawing.15" ShapeID="_x0000_i1026" DrawAspect="Content" ObjectID="_1481104634" r:id="rId13"/>
+          <o:OLEObject Type="Embed" ProgID="Visio.Drawing.15" ShapeID="_x0000_i1026" DrawAspect="Content" ObjectID="_1481182422" r:id="rId13"/>
         </w:object>
       </w:r>
     </w:p>
@@ -4095,7 +4183,7 @@
           <v:shape id="_x0000_i1027" type="#_x0000_t75" style="width:222.15pt;height:413.5pt" o:ole="">
             <v:imagedata r:id="rId14" o:title=""/>
           </v:shape>
-          <o:OLEObject Type="Embed" ProgID="Visio.Drawing.15" ShapeID="_x0000_i1027" DrawAspect="Content" ObjectID="_1481104635" r:id="rId15"/>
+          <o:OLEObject Type="Embed" ProgID="Visio.Drawing.15" ShapeID="_x0000_i1027" DrawAspect="Content" ObjectID="_1481182423" r:id="rId15"/>
         </w:object>
       </w:r>
     </w:p>
@@ -4147,7 +4235,7 @@
           <v:shape id="_x0000_i1028" type="#_x0000_t75" style="width:340.8pt;height:493.05pt" o:ole="">
             <v:imagedata r:id="rId16" o:title=""/>
           </v:shape>
-          <o:OLEObject Type="Embed" ProgID="Visio.Drawing.15" ShapeID="_x0000_i1028" DrawAspect="Content" ObjectID="_1481104636" r:id="rId17"/>
+          <o:OLEObject Type="Embed" ProgID="Visio.Drawing.15" ShapeID="_x0000_i1028" DrawAspect="Content" ObjectID="_1481182424" r:id="rId17"/>
         </w:object>
       </w:r>
     </w:p>
@@ -4201,7 +4289,7 @@
           <v:shape id="_x0000_i1029" type="#_x0000_t75" style="width:327.1pt;height:376.45pt" o:ole="">
             <v:imagedata r:id="rId18" o:title=""/>
           </v:shape>
-          <o:OLEObject Type="Embed" ProgID="Visio.Drawing.15" ShapeID="_x0000_i1029" DrawAspect="Content" ObjectID="_1481104637" r:id="rId19"/>
+          <o:OLEObject Type="Embed" ProgID="Visio.Drawing.15" ShapeID="_x0000_i1029" DrawAspect="Content" ObjectID="_1481182425" r:id="rId19"/>
         </w:object>
       </w:r>
     </w:p>
@@ -4252,7 +4340,7 @@
           <v:shape id="_x0000_i1030" type="#_x0000_t75" style="width:194.75pt;height:342.85pt" o:ole="">
             <v:imagedata r:id="rId20" o:title=""/>
           </v:shape>
-          <o:OLEObject Type="Embed" ProgID="Visio.Drawing.15" ShapeID="_x0000_i1030" DrawAspect="Content" ObjectID="_1481104638" r:id="rId21"/>
+          <o:OLEObject Type="Embed" ProgID="Visio.Drawing.15" ShapeID="_x0000_i1030" DrawAspect="Content" ObjectID="_1481182426" r:id="rId21"/>
         </w:object>
       </w:r>
     </w:p>
@@ -4282,7 +4370,7 @@
           <w:sz w:val="26"/>
         </w:rPr>
       </w:pPr>
-      <w:bookmarkStart w:id="8" w:name="_Toc383409922"/>
+      <w:bookmarkStart w:id="9" w:name="_Toc383409922"/>
       <w:r>
         <w:rPr>
           <w:b/>
@@ -4291,7 +4379,7 @@
         </w:rPr>
         <w:t>Hardware/Software Requirements</w:t>
       </w:r>
-      <w:bookmarkEnd w:id="8"/>
+      <w:bookmarkEnd w:id="9"/>
     </w:p>
     <w:p>
       <w:pPr>
@@ -4317,21 +4405,13 @@
     <w:p>
       <w:pPr>
         <w:pStyle w:val="ListParagraph"/>
-        <w:numPr>
-          <w:ilvl w:val="0"/>
-          <w:numId w:val="8"/>
-        </w:numPr>
+        <w:ind w:left="1080"/>
         <w:jc w:val="left"/>
         <w:rPr>
-          <w:sz w:val="26"/>
-        </w:rPr>
-      </w:pPr>
-      <w:r>
-        <w:rPr>
-          <w:sz w:val="26"/>
-        </w:rPr>
-        <w:t>A minimum computer system that will help you access all the tools in the courses is a Pentium 4 or better</w:t>
-      </w:r>
+          <w:sz w:val="12"/>
+          <w:szCs w:val="12"/>
+        </w:rPr>
+      </w:pPr>
     </w:p>
     <w:p>
       <w:pPr>
@@ -4349,13 +4429,7 @@
         <w:rPr>
           <w:sz w:val="26"/>
         </w:rPr>
-        <w:t>51</w:t>
-      </w:r>
-      <w:r>
-        <w:rPr>
-          <w:sz w:val="26"/>
-        </w:rPr>
-        <w:t>2 MB of RAM or better</w:t>
+        <w:t>A minimum computer system that will help you access all the tools in the courses is a Pentium 4 or better</w:t>
       </w:r>
     </w:p>
     <w:p>
@@ -4374,6 +4448,31 @@
         <w:rPr>
           <w:sz w:val="26"/>
         </w:rPr>
+        <w:t>51</w:t>
+      </w:r>
+      <w:r>
+        <w:rPr>
+          <w:sz w:val="26"/>
+        </w:rPr>
+        <w:t>2 MB of RAM or better</w:t>
+      </w:r>
+    </w:p>
+    <w:p>
+      <w:pPr>
+        <w:pStyle w:val="ListParagraph"/>
+        <w:numPr>
+          <w:ilvl w:val="0"/>
+          <w:numId w:val="8"/>
+        </w:numPr>
+        <w:jc w:val="left"/>
+        <w:rPr>
+          <w:sz w:val="26"/>
+        </w:rPr>
+      </w:pPr>
+      <w:r>
+        <w:rPr>
+          <w:sz w:val="26"/>
+        </w:rPr>
         <w:t>HDD 10G free space available or better</w:t>
       </w:r>
     </w:p>
@@ -4411,21 +4510,13 @@
     <w:p>
       <w:pPr>
         <w:pStyle w:val="ListParagraph"/>
-        <w:numPr>
-          <w:ilvl w:val="0"/>
-          <w:numId w:val="8"/>
-        </w:numPr>
+        <w:ind w:left="1080"/>
         <w:jc w:val="left"/>
         <w:rPr>
-          <w:sz w:val="26"/>
-        </w:rPr>
-      </w:pPr>
-      <w:r>
-        <w:rPr>
-          <w:sz w:val="26"/>
-        </w:rPr>
-        <w:t>Operating system: Windows XP (or higher if possible)</w:t>
-      </w:r>
+          <w:sz w:val="12"/>
+          <w:szCs w:val="12"/>
+        </w:rPr>
+      </w:pPr>
     </w:p>
     <w:p>
       <w:pPr>
@@ -4439,25 +4530,11 @@
           <w:sz w:val="26"/>
         </w:rPr>
       </w:pPr>
-      <w:proofErr w:type="spellStart"/>
-      <w:r>
-        <w:rPr>
-          <w:sz w:val="26"/>
-        </w:rPr>
-        <w:t>Netbeans</w:t>
-      </w:r>
-      <w:proofErr w:type="spellEnd"/>
-      <w:r>
-        <w:rPr>
-          <w:sz w:val="26"/>
-        </w:rPr>
-        <w:t xml:space="preserve"> </w:t>
-      </w:r>
-      <w:r>
-        <w:rPr>
-          <w:sz w:val="26"/>
-        </w:rPr>
-        <w:t>8.0.1</w:t>
+      <w:r>
+        <w:rPr>
+          <w:sz w:val="26"/>
+        </w:rPr>
+        <w:t>Operating system: Windows XP (or higher if possible)</w:t>
       </w:r>
     </w:p>
     <w:p>
@@ -4476,13 +4553,19 @@
         <w:rPr>
           <w:sz w:val="26"/>
         </w:rPr>
-        <w:t>JDK 1.7</w:t>
+        <w:t>Netbeans</w:t>
       </w:r>
       <w:r>
         <w:rPr>
           <w:sz w:val="26"/>
         </w:rPr>
         <w:t xml:space="preserve"> </w:t>
+      </w:r>
+      <w:r>
+        <w:rPr>
+          <w:sz w:val="26"/>
+        </w:rPr>
+        <w:t>8.0.1</w:t>
       </w:r>
     </w:p>
     <w:p>
@@ -4501,7 +4584,13 @@
         <w:rPr>
           <w:sz w:val="26"/>
         </w:rPr>
-        <w:t xml:space="preserve">SQL Server 2012 </w:t>
+        <w:t>JDK 1.7</w:t>
+      </w:r>
+      <w:r>
+        <w:rPr>
+          <w:sz w:val="26"/>
+        </w:rPr>
+        <w:t xml:space="preserve"> </w:t>
       </w:r>
     </w:p>
     <w:p>
@@ -4520,6 +4609,25 @@
         <w:rPr>
           <w:sz w:val="26"/>
         </w:rPr>
+        <w:t xml:space="preserve">SQL Server 2012 </w:t>
+      </w:r>
+    </w:p>
+    <w:p>
+      <w:pPr>
+        <w:pStyle w:val="ListParagraph"/>
+        <w:numPr>
+          <w:ilvl w:val="0"/>
+          <w:numId w:val="8"/>
+        </w:numPr>
+        <w:jc w:val="left"/>
+        <w:rPr>
+          <w:sz w:val="26"/>
+        </w:rPr>
+      </w:pPr>
+      <w:r>
+        <w:rPr>
+          <w:sz w:val="26"/>
+        </w:rPr>
         <w:t>JDBC Driver 4</w:t>
       </w:r>
     </w:p>
@@ -4555,7 +4663,7 @@
           <w:sz w:val="26"/>
         </w:rPr>
       </w:pPr>
-      <w:bookmarkStart w:id="9" w:name="_Toc383409923"/>
+      <w:bookmarkStart w:id="10" w:name="_Toc383409923"/>
       <w:r>
         <w:rPr>
           <w:b/>
@@ -4581,7 +4689,7 @@
         </w:rPr>
         <w:t>sheet</w:t>
       </w:r>
-      <w:bookmarkEnd w:id="9"/>
+      <w:bookmarkEnd w:id="10"/>
     </w:p>
     <w:tbl>
       <w:tblPr>
@@ -4648,27 +4756,7 @@
                 <w:sz w:val="21"/>
                 <w:szCs w:val="23"/>
               </w:rPr>
-              <w:t xml:space="preserve">Project </w:t>
-            </w:r>
-            <w:proofErr w:type="spellStart"/>
-            <w:r>
-              <w:rPr>
-                <w:rFonts w:eastAsia="Times New Roman"/>
-                <w:b/>
-                <w:sz w:val="21"/>
-                <w:szCs w:val="23"/>
-              </w:rPr>
-              <w:t>Ref.No</w:t>
-            </w:r>
-            <w:proofErr w:type="spellEnd"/>
-            <w:r>
-              <w:rPr>
-                <w:rFonts w:eastAsia="Times New Roman"/>
-                <w:b/>
-                <w:sz w:val="21"/>
-                <w:szCs w:val="23"/>
-              </w:rPr>
-              <w:t>: 3</w:t>
+              <w:t>Project Ref.No: 3</w:t>
             </w:r>
           </w:p>
         </w:tc>
@@ -5907,8 +5995,8 @@
                 <w:szCs w:val="23"/>
               </w:rPr>
             </w:pPr>
-            <w:bookmarkStart w:id="10" w:name="OLE_LINK32"/>
-            <w:bookmarkStart w:id="11" w:name="OLE_LINK33"/>
+            <w:bookmarkStart w:id="11" w:name="OLE_LINK32"/>
+            <w:bookmarkStart w:id="12" w:name="OLE_LINK33"/>
             <w:r>
               <w:rPr>
                 <w:rFonts w:eastAsia="Times New Roman"/>
@@ -5933,8 +6021,8 @@
               </w:rPr>
               <w:t>sheet</w:t>
             </w:r>
-            <w:bookmarkEnd w:id="10"/>
             <w:bookmarkEnd w:id="11"/>
+            <w:bookmarkEnd w:id="12"/>
           </w:p>
         </w:tc>
         <w:tc>
@@ -6292,27 +6380,7 @@
                 <w:sz w:val="24"/>
                 <w:szCs w:val="24"/>
               </w:rPr>
-              <w:t xml:space="preserve">Hua Tran </w:t>
-            </w:r>
-            <w:proofErr w:type="spellStart"/>
-            <w:r>
-              <w:rPr>
-                <w:rFonts w:eastAsia="Times New Roman"/>
-                <w:b/>
-                <w:sz w:val="24"/>
-                <w:szCs w:val="24"/>
-              </w:rPr>
-              <w:t>Huu</w:t>
-            </w:r>
-            <w:proofErr w:type="spellEnd"/>
-            <w:r>
-              <w:rPr>
-                <w:rFonts w:eastAsia="Times New Roman"/>
-                <w:b/>
-                <w:sz w:val="24"/>
-                <w:szCs w:val="24"/>
-              </w:rPr>
-              <w:t xml:space="preserve"> Trung</w:t>
+              <w:t>Hua Tran Huu Trung</w:t>
             </w:r>
           </w:p>
         </w:tc>
@@ -6584,11 +6652,21 @@
         <w:pStyle w:val="Heading1"/>
         <w:jc w:val="center"/>
         <w:rPr>
+          <w:sz w:val="80"/>
+          <w:szCs w:val="80"/>
+        </w:rPr>
+      </w:pPr>
+      <w:bookmarkStart w:id="13" w:name="_Toc383409924"/>
+    </w:p>
+    <w:p>
+      <w:pPr>
+        <w:pStyle w:val="Heading1"/>
+        <w:jc w:val="center"/>
+        <w:rPr>
           <w:sz w:val="160"/>
           <w:szCs w:val="160"/>
         </w:rPr>
       </w:pPr>
-      <w:bookmarkStart w:id="12" w:name="_Toc383409924"/>
       <w:r>
         <w:rPr>
           <w:sz w:val="160"/>
@@ -6596,7 +6674,7 @@
         </w:rPr>
         <w:t>REVIEW 2</w:t>
       </w:r>
-      <w:bookmarkEnd w:id="12"/>
+      <w:bookmarkEnd w:id="13"/>
     </w:p>
     <w:p>
       <w:pPr>
@@ -6801,6 +6879,36 @@
     <w:p>
       <w:pPr>
         <w:pStyle w:val="ListParagraph"/>
+        <w:ind w:left="1080"/>
+        <w:jc w:val="left"/>
+        <w:rPr>
+          <w:sz w:val="26"/>
+        </w:rPr>
+      </w:pPr>
+    </w:p>
+    <w:p>
+      <w:pPr>
+        <w:pStyle w:val="ListParagraph"/>
+        <w:ind w:left="1080"/>
+        <w:jc w:val="left"/>
+        <w:rPr>
+          <w:sz w:val="26"/>
+        </w:rPr>
+      </w:pPr>
+    </w:p>
+    <w:p>
+      <w:pPr>
+        <w:pStyle w:val="ListParagraph"/>
+        <w:ind w:left="1080"/>
+        <w:jc w:val="left"/>
+        <w:rPr>
+          <w:sz w:val="26"/>
+        </w:rPr>
+      </w:pPr>
+    </w:p>
+    <w:p>
+      <w:pPr>
+        <w:pStyle w:val="ListParagraph"/>
         <w:ind w:left="0"/>
         <w:jc w:val="left"/>
         <w:rPr>
@@ -6809,7 +6917,7 @@
           <w:szCs w:val="26"/>
         </w:rPr>
       </w:pPr>
-      <w:bookmarkStart w:id="13" w:name="_Toc383409925"/>
+      <w:bookmarkStart w:id="14" w:name="_Toc383409925"/>
       <w:r>
         <w:rPr>
           <w:b/>
@@ -6818,7 +6926,7 @@
         </w:rPr>
         <w:t>Architecture and Design of Project</w:t>
       </w:r>
-      <w:bookmarkEnd w:id="13"/>
+      <w:bookmarkEnd w:id="14"/>
     </w:p>
     <w:p>
       <w:pPr>
@@ -6861,7 +6969,6 @@
           <w:sz w:val="28"/>
           <w:szCs w:val="28"/>
         </w:rPr>
-        <w:lastRenderedPageBreak/>
         <mc:AlternateContent>
           <mc:Choice Requires="wpc">
             <w:drawing>
@@ -7555,50 +7662,6 @@
     <w:p>
       <w:pPr>
         <w:pStyle w:val="ListParagraph"/>
-        <w:ind w:left="0"/>
-        <w:jc w:val="left"/>
-        <w:rPr>
-          <w:b/>
-          <w:sz w:val="26"/>
-        </w:rPr>
-      </w:pPr>
-    </w:p>
-    <w:p>
-      <w:pPr>
-        <w:pStyle w:val="ListParagraph"/>
-        <w:ind w:left="0"/>
-        <w:jc w:val="left"/>
-        <w:rPr>
-          <w:b/>
-          <w:sz w:val="26"/>
-        </w:rPr>
-      </w:pPr>
-    </w:p>
-    <w:p>
-      <w:pPr>
-        <w:pStyle w:val="ListParagraph"/>
-        <w:ind w:left="0"/>
-        <w:jc w:val="left"/>
-        <w:rPr>
-          <w:b/>
-          <w:sz w:val="26"/>
-        </w:rPr>
-      </w:pPr>
-    </w:p>
-    <w:p>
-      <w:pPr>
-        <w:pStyle w:val="ListParagraph"/>
-        <w:ind w:left="0"/>
-        <w:jc w:val="left"/>
-        <w:rPr>
-          <w:b/>
-          <w:sz w:val="26"/>
-        </w:rPr>
-      </w:pPr>
-    </w:p>
-    <w:p>
-      <w:pPr>
-        <w:pStyle w:val="ListParagraph"/>
         <w:numPr>
           <w:ilvl w:val="0"/>
           <w:numId w:val="9"/>
@@ -7610,16 +7673,17 @@
           <w:sz w:val="26"/>
         </w:rPr>
       </w:pPr>
-      <w:bookmarkStart w:id="14" w:name="_Toc383409926"/>
+      <w:bookmarkStart w:id="15" w:name="_Toc383409926"/>
       <w:r>
         <w:rPr>
           <w:b/>
           <w:sz w:val="26"/>
           <w:szCs w:val="26"/>
         </w:rPr>
+        <w:lastRenderedPageBreak/>
         <w:t>Data Flow Diagram</w:t>
       </w:r>
-      <w:bookmarkEnd w:id="14"/>
+      <w:bookmarkEnd w:id="15"/>
     </w:p>
     <w:p>
       <w:pPr>
@@ -7657,15 +7721,7 @@
           <w:sz w:val="26"/>
           <w:szCs w:val="26"/>
         </w:rPr>
-        <w:t xml:space="preserve"> information </w:t>
-      </w:r>
-      <w:r>
-        <w:rPr>
-          <w:sz w:val="26"/>
-          <w:szCs w:val="26"/>
-        </w:rPr>
-        <w:lastRenderedPageBreak/>
-        <w:t>necessary for the implementation for functions discussed above and the one necessary for the improvement of the functions. Modeling tool frequently used for this purpose is DFD. DFD will support 4 main activities:</w:t>
+        <w:t xml:space="preserve"> information necessary for the implementation for functions discussed above and the one necessary for the improvement of the functions. Modeling tool frequently used for this purpose is DFD. DFD will support 4 main activities:</w:t>
       </w:r>
     </w:p>
     <w:p>
@@ -8641,10 +8697,10 @@
       </w:pPr>
       <w:r>
         <w:object w:dxaOrig="7981" w:dyaOrig="6181">
-          <v:shape id="_x0000_i1042" type="#_x0000_t75" style="width:399.1pt;height:309.25pt" o:ole="">
+          <v:shape id="_x0000_i1031" type="#_x0000_t75" style="width:399.1pt;height:309.25pt" o:ole="">
             <v:imagedata r:id="rId22" o:title=""/>
           </v:shape>
-          <o:OLEObject Type="Embed" ProgID="Visio.Drawing.15" ShapeID="_x0000_i1042" DrawAspect="Content" ObjectID="_1481104639" r:id="rId23"/>
+          <o:OLEObject Type="Embed" ProgID="Visio.Drawing.15" ShapeID="_x0000_i1031" DrawAspect="Content" ObjectID="_1481182427" r:id="rId23"/>
         </w:object>
       </w:r>
     </w:p>
@@ -8705,10 +8761,10 @@
       </w:pPr>
       <w:r>
         <w:object w:dxaOrig="8146" w:dyaOrig="1200">
-          <v:shape id="_x0000_i1043" type="#_x0000_t75" style="width:407.3pt;height:60.35pt" o:ole="">
+          <v:shape id="_x0000_i1032" type="#_x0000_t75" style="width:407.3pt;height:60.35pt" o:ole="">
             <v:imagedata r:id="rId24" o:title=""/>
           </v:shape>
-          <o:OLEObject Type="Embed" ProgID="Visio.Drawing.15" ShapeID="_x0000_i1043" DrawAspect="Content" ObjectID="_1481104640" r:id="rId25"/>
+          <o:OLEObject Type="Embed" ProgID="Visio.Drawing.15" ShapeID="_x0000_i1032" DrawAspect="Content" ObjectID="_1481182428" r:id="rId25"/>
         </w:object>
       </w:r>
     </w:p>
@@ -8757,10 +8813,10 @@
       </w:pPr>
       <w:r>
         <w:object w:dxaOrig="7440" w:dyaOrig="6000">
-          <v:shape id="_x0000_i1044" type="#_x0000_t75" style="width:372.35pt;height:300.35pt" o:ole="">
+          <v:shape id="_x0000_i1033" type="#_x0000_t75" style="width:372.35pt;height:300.35pt" o:ole="">
             <v:imagedata r:id="rId26" o:title=""/>
           </v:shape>
-          <o:OLEObject Type="Embed" ProgID="Visio.Drawing.15" ShapeID="_x0000_i1044" DrawAspect="Content" ObjectID="_1481104641" r:id="rId27"/>
+          <o:OLEObject Type="Embed" ProgID="Visio.Drawing.15" ShapeID="_x0000_i1033" DrawAspect="Content" ObjectID="_1481182429" r:id="rId27"/>
         </w:object>
       </w:r>
     </w:p>
@@ -8777,10 +8833,10 @@
       </w:pPr>
       <w:r>
         <w:object w:dxaOrig="5880" w:dyaOrig="6270">
-          <v:shape id="_x0000_i1045" type="#_x0000_t75" style="width:294.15pt;height:313.35pt" o:ole="">
+          <v:shape id="_x0000_i1034" type="#_x0000_t75" style="width:294.15pt;height:313.35pt" o:ole="">
             <v:imagedata r:id="rId28" o:title=""/>
           </v:shape>
-          <o:OLEObject Type="Embed" ProgID="Visio.Drawing.15" ShapeID="_x0000_i1045" DrawAspect="Content" ObjectID="_1481104642" r:id="rId29"/>
+          <o:OLEObject Type="Embed" ProgID="Visio.Drawing.15" ShapeID="_x0000_i1034" DrawAspect="Content" ObjectID="_1481182430" r:id="rId29"/>
         </w:object>
       </w:r>
     </w:p>
@@ -8797,10 +8853,10 @@
       </w:pPr>
       <w:r>
         <w:object w:dxaOrig="7441" w:dyaOrig="6000">
-          <v:shape id="_x0000_i1046" type="#_x0000_t75" style="width:372.35pt;height:300.35pt" o:ole="">
+          <v:shape id="_x0000_i1035" type="#_x0000_t75" style="width:372.35pt;height:300.35pt" o:ole="">
             <v:imagedata r:id="rId30" o:title=""/>
           </v:shape>
-          <o:OLEObject Type="Embed" ProgID="Visio.Drawing.15" ShapeID="_x0000_i1046" DrawAspect="Content" ObjectID="_1481104643" r:id="rId31"/>
+          <o:OLEObject Type="Embed" ProgID="Visio.Drawing.15" ShapeID="_x0000_i1035" DrawAspect="Content" ObjectID="_1481182431" r:id="rId31"/>
         </w:object>
       </w:r>
     </w:p>
@@ -8817,10 +8873,10 @@
       </w:pPr>
       <w:r>
         <w:object w:dxaOrig="7440" w:dyaOrig="6000">
-          <v:shape id="_x0000_i1048" type="#_x0000_t75" style="width:372.35pt;height:300.35pt" o:ole="">
+          <v:shape id="_x0000_i1036" type="#_x0000_t75" style="width:372.35pt;height:300.35pt" o:ole="">
             <v:imagedata r:id="rId32" o:title=""/>
           </v:shape>
-          <o:OLEObject Type="Embed" ProgID="Visio.Drawing.15" ShapeID="_x0000_i1048" DrawAspect="Content" ObjectID="_1481104644" r:id="rId33"/>
+          <o:OLEObject Type="Embed" ProgID="Visio.Drawing.15" ShapeID="_x0000_i1036" DrawAspect="Content" ObjectID="_1481182432" r:id="rId33"/>
         </w:object>
       </w:r>
     </w:p>
@@ -8837,10 +8893,10 @@
       </w:pPr>
       <w:r>
         <w:object w:dxaOrig="7440" w:dyaOrig="6075">
-          <v:shape id="_x0000_i1047" type="#_x0000_t75" style="width:382.65pt;height:312pt" o:ole="">
+          <v:shape id="_x0000_i1037" type="#_x0000_t75" style="width:382.65pt;height:312pt" o:ole="">
             <v:imagedata r:id="rId34" o:title=""/>
           </v:shape>
-          <o:OLEObject Type="Embed" ProgID="Visio.Drawing.15" ShapeID="_x0000_i1047" DrawAspect="Content" ObjectID="_1481104645" r:id="rId35"/>
+          <o:OLEObject Type="Embed" ProgID="Visio.Drawing.15" ShapeID="_x0000_i1037" DrawAspect="Content" ObjectID="_1481182433" r:id="rId35"/>
         </w:object>
       </w:r>
     </w:p>
@@ -8862,10 +8918,10 @@
       </w:pPr>
       <w:r>
         <w:object w:dxaOrig="4321" w:dyaOrig="6000">
-          <v:shape id="_x0000_i1049" type="#_x0000_t75" style="width:232.45pt;height:322.95pt" o:ole="">
+          <v:shape id="_x0000_i1038" type="#_x0000_t75" style="width:232.45pt;height:322.95pt" o:ole="">
             <v:imagedata r:id="rId36" o:title=""/>
           </v:shape>
-          <o:OLEObject Type="Embed" ProgID="Visio.Drawing.15" ShapeID="_x0000_i1049" DrawAspect="Content" ObjectID="_1481104646" r:id="rId37"/>
+          <o:OLEObject Type="Embed" ProgID="Visio.Drawing.15" ShapeID="_x0000_i1038" DrawAspect="Content" ObjectID="_1481182434" r:id="rId37"/>
         </w:object>
       </w:r>
     </w:p>
@@ -8905,7 +8961,7 @@
           <w:sz w:val="26"/>
         </w:rPr>
       </w:pPr>
-      <w:bookmarkStart w:id="15" w:name="_Toc383409927"/>
+      <w:bookmarkStart w:id="16" w:name="_Toc383409927"/>
       <w:r>
         <w:rPr>
           <w:b/>
@@ -8914,7 +8970,7 @@
         </w:rPr>
         <w:t>Database Design</w:t>
       </w:r>
-      <w:bookmarkEnd w:id="15"/>
+      <w:bookmarkEnd w:id="16"/>
     </w:p>
     <w:p>
       <w:pPr>
@@ -8956,11 +9012,11 @@
         </w:rPr>
       </w:pPr>
       <w:r>
-        <w:object w:dxaOrig="11221" w:dyaOrig="14011">
-          <v:shape id="_x0000_i1052" type="#_x0000_t75" style="width:379.9pt;height:474.5pt" o:ole="">
+        <w:object w:dxaOrig="11220" w:dyaOrig="14010">
+          <v:shape id="_x0000_i1039" type="#_x0000_t75" style="width:379.9pt;height:474.5pt" o:ole="">
             <v:imagedata r:id="rId38" o:title=""/>
           </v:shape>
-          <o:OLEObject Type="Embed" ProgID="Visio.Drawing.15" ShapeID="_x0000_i1052" DrawAspect="Content" ObjectID="_1481104647" r:id="rId39"/>
+          <o:OLEObject Type="Embed" ProgID="Visio.Drawing.15" ShapeID="_x0000_i1039" DrawAspect="Content" ObjectID="_1481182435" r:id="rId39"/>
         </w:object>
       </w:r>
     </w:p>
@@ -9031,11 +9087,11 @@
         <w:jc w:val="center"/>
       </w:pPr>
       <w:r>
-        <w:object w:dxaOrig="5970" w:dyaOrig="4275">
-          <v:shape id="_x0000_i1031" type="#_x0000_t75" style="width:298.3pt;height:213.95pt" o:ole="">
+        <w:object w:dxaOrig="7095" w:dyaOrig="4575">
+          <v:shape id="_x0000_i1040" type="#_x0000_t75" style="width:354.5pt;height:229.05pt" o:ole="">
             <v:imagedata r:id="rId40" o:title=""/>
           </v:shape>
-          <o:OLEObject Type="Embed" ProgID="Visio.Drawing.15" ShapeID="_x0000_i1031" DrawAspect="Content" ObjectID="_1481104648" r:id="rId41"/>
+          <o:OLEObject Type="Embed" ProgID="Visio.Drawing.15" ShapeID="_x0000_i1040" DrawAspect="Content" ObjectID="_1481182436" r:id="rId41"/>
         </w:object>
       </w:r>
     </w:p>
@@ -9068,7 +9124,7 @@
           <w:sz w:val="26"/>
           <w:szCs w:val="26"/>
         </w:rPr>
-        <w:t>Roles</w:t>
+        <w:t>Staffs</w:t>
       </w:r>
     </w:p>
     <w:p>
@@ -9085,15 +9141,29 @@
       <w:pPr>
         <w:spacing w:before="120" w:line="240" w:lineRule="auto"/>
         <w:jc w:val="center"/>
-      </w:pPr>
-      <w:r>
-        <w:object w:dxaOrig="6330" w:dyaOrig="2521">
-          <v:shape id="_x0000_i1032" type="#_x0000_t75" style="width:316.8pt;height:126.15pt" o:ole="">
+        <w:rPr>
+          <w:sz w:val="26"/>
+          <w:szCs w:val="26"/>
+        </w:rPr>
+      </w:pPr>
+      <w:r>
+        <w:object w:dxaOrig="8010" w:dyaOrig="5175">
+          <v:shape id="_x0000_i1041" type="#_x0000_t75" style="width:400.45pt;height:258.5pt" o:ole="">
             <v:imagedata r:id="rId42" o:title=""/>
           </v:shape>
-          <o:OLEObject Type="Embed" ProgID="Visio.Drawing.15" ShapeID="_x0000_i1032" DrawAspect="Content" ObjectID="_1481104649" r:id="rId43"/>
+          <o:OLEObject Type="Embed" ProgID="Visio.Drawing.15" ShapeID="_x0000_i1041" DrawAspect="Content" ObjectID="_1481182437" r:id="rId43"/>
         </w:object>
       </w:r>
+    </w:p>
+    <w:p>
+      <w:pPr>
+        <w:spacing w:before="120" w:line="240" w:lineRule="auto"/>
+        <w:jc w:val="left"/>
+        <w:rPr>
+          <w:sz w:val="26"/>
+          <w:szCs w:val="26"/>
+        </w:rPr>
+      </w:pPr>
     </w:p>
     <w:p>
       <w:pPr>
@@ -9124,7 +9194,7 @@
           <w:sz w:val="26"/>
           <w:szCs w:val="26"/>
         </w:rPr>
-        <w:t>Staffs</w:t>
+        <w:t>Categories</w:t>
       </w:r>
     </w:p>
     <w:p>
@@ -9141,29 +9211,15 @@
       <w:pPr>
         <w:spacing w:before="120" w:line="240" w:lineRule="auto"/>
         <w:jc w:val="center"/>
-        <w:rPr>
-          <w:sz w:val="26"/>
-          <w:szCs w:val="26"/>
-        </w:rPr>
-      </w:pPr>
-      <w:r>
-        <w:object w:dxaOrig="7065" w:dyaOrig="4395">
-          <v:shape id="_x0000_i1033" type="#_x0000_t75" style="width:353.15pt;height:219.45pt" o:ole="">
+      </w:pPr>
+      <w:r>
+        <w:object w:dxaOrig="7185" w:dyaOrig="1845">
+          <v:shape id="_x0000_i1042" type="#_x0000_t75" style="width:359.3pt;height:92.55pt" o:ole="">
             <v:imagedata r:id="rId44" o:title=""/>
           </v:shape>
-          <o:OLEObject Type="Embed" ProgID="Visio.Drawing.15" ShapeID="_x0000_i1033" DrawAspect="Content" ObjectID="_1481104650" r:id="rId45"/>
+          <o:OLEObject Type="Embed" ProgID="Visio.Drawing.15" ShapeID="_x0000_i1042" DrawAspect="Content" ObjectID="_1481182438" r:id="rId45"/>
         </w:object>
       </w:r>
-    </w:p>
-    <w:p>
-      <w:pPr>
-        <w:spacing w:before="120" w:line="240" w:lineRule="auto"/>
-        <w:jc w:val="left"/>
-        <w:rPr>
-          <w:sz w:val="26"/>
-          <w:szCs w:val="26"/>
-        </w:rPr>
-      </w:pPr>
     </w:p>
     <w:p>
       <w:pPr>
@@ -9194,7 +9250,7 @@
           <w:sz w:val="26"/>
           <w:szCs w:val="26"/>
         </w:rPr>
-        <w:t>Categories</w:t>
+        <w:t>Books</w:t>
       </w:r>
     </w:p>
     <w:p>
@@ -9213,11 +9269,11 @@
         <w:jc w:val="center"/>
       </w:pPr>
       <w:r>
-        <w:object w:dxaOrig="6151" w:dyaOrig="1215">
-          <v:shape id="_x0000_i1034" type="#_x0000_t75" style="width:307.9pt;height:61.05pt" o:ole="">
+        <w:object w:dxaOrig="7170" w:dyaOrig="4950">
+          <v:shape id="_x0000_i1043" type="#_x0000_t75" style="width:358.65pt;height:247.55pt" o:ole="">
             <v:imagedata r:id="rId46" o:title=""/>
           </v:shape>
-          <o:OLEObject Type="Embed" ProgID="Visio.Drawing.15" ShapeID="_x0000_i1034" DrawAspect="Content" ObjectID="_1481104651" r:id="rId47"/>
+          <o:OLEObject Type="Embed" ProgID="Visio.Drawing.15" ShapeID="_x0000_i1043" DrawAspect="Content" ObjectID="_1481182439" r:id="rId47"/>
         </w:object>
       </w:r>
     </w:p>
@@ -9250,7 +9306,7 @@
           <w:sz w:val="26"/>
           <w:szCs w:val="26"/>
         </w:rPr>
-        <w:t>Languages</w:t>
+        <w:t>Copies</w:t>
       </w:r>
     </w:p>
     <w:p>
@@ -9273,11 +9329,11 @@
         </w:rPr>
       </w:pPr>
       <w:r>
-        <w:object w:dxaOrig="5596" w:dyaOrig="1020">
-          <v:shape id="_x0000_i1035" type="#_x0000_t75" style="width:279.75pt;height:50.75pt" o:ole="">
+        <w:object w:dxaOrig="6330" w:dyaOrig="2340">
+          <v:shape id="_x0000_i1044" type="#_x0000_t75" style="width:316.8pt;height:117.25pt" o:ole="">
             <v:imagedata r:id="rId48" o:title=""/>
           </v:shape>
-          <o:OLEObject Type="Embed" ProgID="Visio.Drawing.15" ShapeID="_x0000_i1035" DrawAspect="Content" ObjectID="_1481104652" r:id="rId49"/>
+          <o:OLEObject Type="Embed" ProgID="Visio.Drawing.15" ShapeID="_x0000_i1044" DrawAspect="Content" ObjectID="_1481182440" r:id="rId49"/>
         </w:object>
       </w:r>
     </w:p>
@@ -9300,7 +9356,8 @@
           <w:sz w:val="26"/>
           <w:szCs w:val="26"/>
         </w:rPr>
-        <w:t>Books</w:t>
+        <w:lastRenderedPageBreak/>
+        <w:t>IRBooks</w:t>
       </w:r>
     </w:p>
     <w:p>
@@ -9317,19 +9374,25 @@
       <w:pPr>
         <w:spacing w:before="120" w:line="240" w:lineRule="auto"/>
         <w:jc w:val="center"/>
-        <w:rPr>
-          <w:sz w:val="26"/>
-          <w:szCs w:val="26"/>
-        </w:rPr>
-      </w:pPr>
-      <w:r>
-        <w:object w:dxaOrig="6435" w:dyaOrig="4605">
-          <v:shape id="_x0000_i1036" type="#_x0000_t75" style="width:321.6pt;height:230.4pt" o:ole="">
+      </w:pPr>
+      <w:r>
+        <w:object w:dxaOrig="6750" w:dyaOrig="3225">
+          <v:shape id="_x0000_i1045" type="#_x0000_t75" style="width:337.35pt;height:161.15pt" o:ole="">
             <v:imagedata r:id="rId50" o:title=""/>
           </v:shape>
-          <o:OLEObject Type="Embed" ProgID="Visio.Drawing.15" ShapeID="_x0000_i1036" DrawAspect="Content" ObjectID="_1481104653" r:id="rId51"/>
+          <o:OLEObject Type="Embed" ProgID="Visio.Drawing.15" ShapeID="_x0000_i1045" DrawAspect="Content" ObjectID="_1481182441" r:id="rId51"/>
         </w:object>
       </w:r>
+    </w:p>
+    <w:p>
+      <w:pPr>
+        <w:spacing w:before="120" w:line="240" w:lineRule="auto"/>
+        <w:jc w:val="center"/>
+        <w:rPr>
+          <w:sz w:val="26"/>
+          <w:szCs w:val="26"/>
+        </w:rPr>
+      </w:pPr>
     </w:p>
     <w:p>
       <w:pPr>
@@ -9350,7 +9413,7 @@
           <w:sz w:val="26"/>
           <w:szCs w:val="26"/>
         </w:rPr>
-        <w:t>Copies</w:t>
+        <w:t>OrderDetails</w:t>
       </w:r>
     </w:p>
     <w:p>
@@ -9367,19 +9430,25 @@
       <w:pPr>
         <w:spacing w:before="120" w:line="240" w:lineRule="auto"/>
         <w:jc w:val="center"/>
-        <w:rPr>
-          <w:sz w:val="26"/>
-          <w:szCs w:val="26"/>
-        </w:rPr>
-      </w:pPr>
-      <w:r>
-        <w:object w:dxaOrig="6330" w:dyaOrig="2340">
-          <v:shape id="_x0000_i1037" type="#_x0000_t75" style="width:316.8pt;height:117.25pt" o:ole="">
+      </w:pPr>
+      <w:r>
+        <w:object w:dxaOrig="7455" w:dyaOrig="2670">
+          <v:shape id="_x0000_i1046" type="#_x0000_t75" style="width:373.05pt;height:133.7pt" o:ole="">
             <v:imagedata r:id="rId52" o:title=""/>
           </v:shape>
-          <o:OLEObject Type="Embed" ProgID="Visio.Drawing.15" ShapeID="_x0000_i1037" DrawAspect="Content" ObjectID="_1481104654" r:id="rId53"/>
+          <o:OLEObject Type="Embed" ProgID="Visio.Drawing.15" ShapeID="_x0000_i1046" DrawAspect="Content" ObjectID="_1481182442" r:id="rId53"/>
         </w:object>
       </w:r>
+    </w:p>
+    <w:p>
+      <w:pPr>
+        <w:spacing w:before="120" w:line="240" w:lineRule="auto"/>
+        <w:jc w:val="center"/>
+        <w:rPr>
+          <w:sz w:val="26"/>
+          <w:szCs w:val="26"/>
+        </w:rPr>
+      </w:pPr>
     </w:p>
     <w:p>
       <w:pPr>
@@ -9400,7 +9469,7 @@
           <w:sz w:val="26"/>
           <w:szCs w:val="26"/>
         </w:rPr>
-        <w:t>Orders</w:t>
+        <w:t>Fines</w:t>
       </w:r>
     </w:p>
     <w:p>
@@ -9419,11 +9488,11 @@
         <w:jc w:val="center"/>
       </w:pPr>
       <w:r>
-        <w:object w:dxaOrig="6750" w:dyaOrig="2790">
-          <v:shape id="_x0000_i1038" type="#_x0000_t75" style="width:337.35pt;height:139.2pt" o:ole="">
+        <w:object w:dxaOrig="6585" w:dyaOrig="4260">
+          <v:shape id="_x0000_i1047" type="#_x0000_t75" style="width:329.15pt;height:213.25pt" o:ole="">
             <v:imagedata r:id="rId54" o:title=""/>
           </v:shape>
-          <o:OLEObject Type="Embed" ProgID="Visio.Drawing.15" ShapeID="_x0000_i1038" DrawAspect="Content" ObjectID="_1481104655" r:id="rId55"/>
+          <o:OLEObject Type="Embed" ProgID="Visio.Drawing.15" ShapeID="_x0000_i1047" DrawAspect="Content" ObjectID="_1481182443" r:id="rId55"/>
         </w:object>
       </w:r>
     </w:p>
@@ -9431,42 +9500,35 @@
       <w:pPr>
         <w:spacing w:before="120" w:line="240" w:lineRule="auto"/>
         <w:jc w:val="center"/>
-        <w:rPr>
-          <w:sz w:val="26"/>
-          <w:szCs w:val="26"/>
-        </w:rPr>
-      </w:pPr>
-    </w:p>
-    <w:p>
-      <w:pPr>
-        <w:pStyle w:val="ListParagraph"/>
-        <w:numPr>
-          <w:ilvl w:val="0"/>
-          <w:numId w:val="11"/>
-        </w:numPr>
+      </w:pPr>
+    </w:p>
+    <w:p>
+      <w:pPr>
         <w:spacing w:before="120" w:line="240" w:lineRule="auto"/>
         <w:jc w:val="left"/>
         <w:rPr>
+          <w:b/>
           <w:sz w:val="26"/>
           <w:szCs w:val="26"/>
         </w:rPr>
       </w:pPr>
-      <w:proofErr w:type="spellStart"/>
-      <w:r>
-        <w:rPr>
+      <w:bookmarkStart w:id="17" w:name="_Toc383409928"/>
+      <w:r>
+        <w:rPr>
+          <w:b/>
           <w:sz w:val="26"/>
           <w:szCs w:val="26"/>
         </w:rPr>
-        <w:lastRenderedPageBreak/>
-        <w:t>OrderDetails</w:t>
-      </w:r>
-      <w:proofErr w:type="spellEnd"/>
+        <w:t>Database Relationship Diagram (DRD)</w:t>
+      </w:r>
+      <w:bookmarkEnd w:id="17"/>
     </w:p>
     <w:p>
       <w:pPr>
         <w:spacing w:before="120" w:line="240" w:lineRule="auto"/>
         <w:jc w:val="left"/>
         <w:rPr>
+          <w:b/>
           <w:sz w:val="26"/>
           <w:szCs w:val="26"/>
         </w:rPr>
@@ -9476,117 +9538,19 @@
       <w:pPr>
         <w:spacing w:before="120" w:line="240" w:lineRule="auto"/>
         <w:jc w:val="center"/>
-      </w:pPr>
-      <w:r>
-        <w:object w:dxaOrig="7456" w:dyaOrig="2670">
-          <v:shape id="_x0000_i1039" type="#_x0000_t75" style="width:373.05pt;height:133.7pt" o:ole="">
-            <v:imagedata r:id="rId56" o:title=""/>
-          </v:shape>
-          <o:OLEObject Type="Embed" ProgID="Visio.Drawing.15" ShapeID="_x0000_i1039" DrawAspect="Content" ObjectID="_1481104656" r:id="rId57"/>
-        </w:object>
-      </w:r>
-    </w:p>
-    <w:p>
-      <w:pPr>
-        <w:spacing w:before="120" w:line="240" w:lineRule="auto"/>
-        <w:jc w:val="center"/>
-        <w:rPr>
-          <w:sz w:val="26"/>
-          <w:szCs w:val="26"/>
-        </w:rPr>
-      </w:pPr>
-    </w:p>
-    <w:p>
-      <w:pPr>
-        <w:pStyle w:val="ListParagraph"/>
-        <w:numPr>
-          <w:ilvl w:val="0"/>
-          <w:numId w:val="11"/>
-        </w:numPr>
-        <w:spacing w:before="120" w:line="240" w:lineRule="auto"/>
-        <w:jc w:val="left"/>
-        <w:rPr>
-          <w:sz w:val="26"/>
-          <w:szCs w:val="26"/>
-        </w:rPr>
-      </w:pPr>
-      <w:r>
-        <w:rPr>
-          <w:sz w:val="26"/>
-          <w:szCs w:val="26"/>
-        </w:rPr>
-        <w:t>Fines</w:t>
-      </w:r>
-    </w:p>
-    <w:p>
-      <w:pPr>
-        <w:spacing w:before="120" w:line="240" w:lineRule="auto"/>
-        <w:jc w:val="left"/>
-        <w:rPr>
-          <w:sz w:val="26"/>
-          <w:szCs w:val="26"/>
-        </w:rPr>
-      </w:pPr>
-    </w:p>
-    <w:p>
-      <w:pPr>
-        <w:spacing w:before="120" w:line="240" w:lineRule="auto"/>
-        <w:jc w:val="center"/>
-      </w:pPr>
-      <w:r>
-        <w:object w:dxaOrig="6585" w:dyaOrig="4260">
-          <v:shape id="_x0000_i1040" type="#_x0000_t75" style="width:329.15pt;height:213.25pt" o:ole="">
-            <v:imagedata r:id="rId58" o:title=""/>
-          </v:shape>
-          <o:OLEObject Type="Embed" ProgID="Visio.Drawing.15" ShapeID="_x0000_i1040" DrawAspect="Content" ObjectID="_1481104657" r:id="rId59"/>
-        </w:object>
-      </w:r>
-    </w:p>
-    <w:p>
-      <w:pPr>
-        <w:spacing w:before="120" w:line="240" w:lineRule="auto"/>
-        <w:jc w:val="center"/>
-      </w:pPr>
-    </w:p>
-    <w:p>
-      <w:pPr>
-        <w:spacing w:before="120" w:line="240" w:lineRule="auto"/>
-        <w:jc w:val="left"/>
         <w:rPr>
           <w:b/>
           <w:sz w:val="26"/>
-          <w:szCs w:val="26"/>
-        </w:rPr>
-      </w:pPr>
-      <w:bookmarkStart w:id="16" w:name="_Toc383409928"/>
+        </w:rPr>
+      </w:pPr>
       <w:r>
         <w:rPr>
           <w:b/>
           <w:sz w:val="26"/>
-          <w:szCs w:val="26"/>
-        </w:rPr>
-        <w:t>Database Relationship Diagram (DRD)</w:t>
-      </w:r>
-      <w:bookmarkEnd w:id="16"/>
-    </w:p>
-    <w:p>
-      <w:pPr>
-        <w:spacing w:before="120" w:line="240" w:lineRule="auto"/>
-        <w:jc w:val="left"/>
-        <w:rPr>
-          <w:b/>
-          <w:sz w:val="26"/>
-        </w:rPr>
-      </w:pPr>
-      <w:r>
-        <w:rPr>
-          <w:b/>
-          <w:sz w:val="26"/>
-        </w:rPr>
-        <w:lastRenderedPageBreak/>
+        </w:rPr>
         <w:pict>
-          <v:shape id="_x0000_i1041" type="#_x0000_t75" style="width:461.5pt;height:481.35pt">
-            <v:imagedata r:id="rId60" o:title="Capture"/>
+          <v:shape id="_x0000_i1048" type="#_x0000_t75" style="width:489.6pt;height:339.45pt">
+            <v:imagedata r:id="rId56" o:title="Diagram"/>
           </v:shape>
         </w:pict>
       </w:r>
@@ -9907,11 +9871,9 @@
               <w:spacing w:after="0" w:line="240" w:lineRule="auto"/>
               <w:jc w:val="left"/>
             </w:pPr>
-            <w:proofErr w:type="spellStart"/>
             <w:r>
               <w:t>Mem_Id</w:t>
             </w:r>
-            <w:proofErr w:type="spellEnd"/>
           </w:p>
         </w:tc>
         <w:tc>
@@ -9966,13 +9928,8 @@
               <w:spacing w:after="0" w:line="240" w:lineRule="auto"/>
               <w:jc w:val="center"/>
             </w:pPr>
-            <w:proofErr w:type="spellStart"/>
-            <w:r>
-              <w:t>newid</w:t>
-            </w:r>
-            <w:proofErr w:type="spellEnd"/>
-            <w:r>
-              <w:t>()</w:t>
+            <w:r>
+              <w:t>newid()</w:t>
             </w:r>
           </w:p>
         </w:tc>
@@ -10043,11 +10000,9 @@
               <w:spacing w:after="0" w:line="240" w:lineRule="auto"/>
               <w:jc w:val="left"/>
             </w:pPr>
-            <w:proofErr w:type="spellStart"/>
             <w:r>
               <w:t>Mem_FirstName</w:t>
             </w:r>
-            <w:proofErr w:type="spellEnd"/>
           </w:p>
         </w:tc>
         <w:tc>
@@ -10060,13 +10015,8 @@
               <w:spacing w:after="0" w:line="240" w:lineRule="auto"/>
               <w:jc w:val="left"/>
             </w:pPr>
-            <w:proofErr w:type="spellStart"/>
-            <w:r>
-              <w:t>nvarchar</w:t>
-            </w:r>
-            <w:proofErr w:type="spellEnd"/>
-            <w:r>
-              <w:t>(30</w:t>
+            <w:r>
+              <w:t>nvarchar(30</w:t>
             </w:r>
             <w:r>
               <w:t>)</w:t>
@@ -10140,13 +10090,8 @@
               <w:spacing w:after="0" w:line="240" w:lineRule="auto"/>
               <w:jc w:val="left"/>
             </w:pPr>
-            <w:proofErr w:type="spellStart"/>
-            <w:r>
-              <w:t>FirstName</w:t>
-            </w:r>
-            <w:proofErr w:type="spellEnd"/>
-            <w:r>
-              <w:t xml:space="preserve"> of Member</w:t>
+            <w:r>
+              <w:t>FirstName of Member</w:t>
             </w:r>
           </w:p>
         </w:tc>
@@ -10165,11 +10110,9 @@
               <w:spacing w:after="0" w:line="240" w:lineRule="auto"/>
               <w:jc w:val="left"/>
             </w:pPr>
-            <w:proofErr w:type="spellStart"/>
             <w:r>
               <w:t>Mem_LastName</w:t>
             </w:r>
-            <w:proofErr w:type="spellEnd"/>
           </w:p>
         </w:tc>
         <w:tc>
@@ -10182,16 +10125,11 @@
               <w:spacing w:after="0" w:line="240" w:lineRule="auto"/>
               <w:jc w:val="left"/>
             </w:pPr>
-            <w:proofErr w:type="spellStart"/>
             <w:r>
               <w:t>n</w:t>
             </w:r>
             <w:r>
-              <w:t>varchar</w:t>
-            </w:r>
-            <w:proofErr w:type="spellEnd"/>
-            <w:r>
-              <w:t>(</w:t>
+              <w:t>varchar(</w:t>
             </w:r>
             <w:r>
               <w:t>50</w:t>
@@ -10265,13 +10203,8 @@
               <w:spacing w:after="0" w:line="240" w:lineRule="auto"/>
               <w:jc w:val="left"/>
             </w:pPr>
-            <w:proofErr w:type="spellStart"/>
-            <w:r>
-              <w:t>LastName</w:t>
-            </w:r>
-            <w:proofErr w:type="spellEnd"/>
-            <w:r>
-              <w:t xml:space="preserve"> of Member</w:t>
+            <w:r>
+              <w:t>LastName of Member</w:t>
             </w:r>
           </w:p>
         </w:tc>
@@ -10290,12 +10223,9 @@
               <w:spacing w:after="0" w:line="240" w:lineRule="auto"/>
               <w:jc w:val="left"/>
             </w:pPr>
-            <w:proofErr w:type="spellStart"/>
-            <w:r>
-              <w:lastRenderedPageBreak/>
+            <w:r>
               <w:t>Mem_Phone</w:t>
             </w:r>
-            <w:proofErr w:type="spellEnd"/>
           </w:p>
         </w:tc>
         <w:tc>
@@ -10308,13 +10238,8 @@
               <w:spacing w:after="0" w:line="240" w:lineRule="auto"/>
               <w:jc w:val="left"/>
             </w:pPr>
-            <w:proofErr w:type="spellStart"/>
-            <w:r>
-              <w:t>varchar</w:t>
-            </w:r>
-            <w:proofErr w:type="spellEnd"/>
-            <w:r>
-              <w:t>(</w:t>
+            <w:r>
+              <w:t>varchar(</w:t>
             </w:r>
             <w:r>
               <w:t>20</w:t>
@@ -10405,11 +10330,9 @@
               <w:spacing w:after="0" w:line="240" w:lineRule="auto"/>
               <w:jc w:val="left"/>
             </w:pPr>
-            <w:proofErr w:type="spellStart"/>
             <w:r>
               <w:t>Mem_Address</w:t>
             </w:r>
-            <w:proofErr w:type="spellEnd"/>
           </w:p>
         </w:tc>
         <w:tc>
@@ -10422,13 +10345,8 @@
               <w:spacing w:after="0" w:line="240" w:lineRule="auto"/>
               <w:jc w:val="left"/>
             </w:pPr>
-            <w:proofErr w:type="spellStart"/>
-            <w:r>
-              <w:t>nvarchar</w:t>
-            </w:r>
-            <w:proofErr w:type="spellEnd"/>
-            <w:r>
-              <w:t>(200)</w:t>
+            <w:r>
+              <w:t>nvarchar(200)</w:t>
             </w:r>
           </w:p>
         </w:tc>
@@ -10513,11 +10431,9 @@
               <w:spacing w:after="0" w:line="240" w:lineRule="auto"/>
               <w:jc w:val="left"/>
             </w:pPr>
-            <w:proofErr w:type="spellStart"/>
             <w:r>
               <w:t>Mem_Email</w:t>
             </w:r>
-            <w:proofErr w:type="spellEnd"/>
           </w:p>
         </w:tc>
         <w:tc>
@@ -10530,13 +10446,8 @@
               <w:spacing w:after="0" w:line="240" w:lineRule="auto"/>
               <w:jc w:val="left"/>
             </w:pPr>
-            <w:proofErr w:type="spellStart"/>
-            <w:r>
-              <w:t>varchar</w:t>
-            </w:r>
-            <w:proofErr w:type="spellEnd"/>
-            <w:r>
-              <w:t>(50)</w:t>
+            <w:r>
+              <w:t>varchar(50)</w:t>
             </w:r>
           </w:p>
         </w:tc>
@@ -10627,11 +10538,9 @@
               <w:spacing w:after="0" w:line="240" w:lineRule="auto"/>
               <w:jc w:val="left"/>
             </w:pPr>
-            <w:proofErr w:type="spellStart"/>
             <w:r>
               <w:t>Mem_Status</w:t>
             </w:r>
-            <w:proofErr w:type="spellEnd"/>
           </w:p>
         </w:tc>
         <w:tc>
@@ -10736,11 +10645,9 @@
               <w:spacing w:after="0" w:line="240" w:lineRule="auto"/>
               <w:jc w:val="left"/>
             </w:pPr>
-            <w:proofErr w:type="spellStart"/>
             <w:r>
               <w:t>Mem_CreateDate</w:t>
             </w:r>
-            <w:proofErr w:type="spellEnd"/>
           </w:p>
         </w:tc>
         <w:tc>
@@ -10753,11 +10660,9 @@
               <w:spacing w:after="0" w:line="240" w:lineRule="auto"/>
               <w:jc w:val="left"/>
             </w:pPr>
-            <w:proofErr w:type="spellStart"/>
             <w:r>
               <w:t>datetime</w:t>
             </w:r>
-            <w:proofErr w:type="spellEnd"/>
           </w:p>
         </w:tc>
         <w:tc>
@@ -10785,13 +10690,8 @@
               <w:spacing w:after="0" w:line="240" w:lineRule="auto"/>
               <w:jc w:val="center"/>
             </w:pPr>
-            <w:proofErr w:type="spellStart"/>
-            <w:r>
-              <w:t>getdate</w:t>
-            </w:r>
-            <w:proofErr w:type="spellEnd"/>
-            <w:r>
-              <w:t>()</w:t>
+            <w:r>
+              <w:t>getdate()</w:t>
             </w:r>
           </w:p>
         </w:tc>
@@ -10852,11 +10752,9 @@
               <w:spacing w:after="0" w:line="240" w:lineRule="auto"/>
               <w:jc w:val="left"/>
             </w:pPr>
-            <w:proofErr w:type="spellStart"/>
             <w:r>
               <w:t>Mem_isDelete</w:t>
             </w:r>
-            <w:proofErr w:type="spellEnd"/>
           </w:p>
         </w:tc>
         <w:tc>
@@ -11239,11 +11137,9 @@
               <w:spacing w:after="0" w:line="240" w:lineRule="auto"/>
               <w:jc w:val="left"/>
             </w:pPr>
-            <w:proofErr w:type="spellStart"/>
             <w:r>
               <w:t>Role_Id</w:t>
             </w:r>
-            <w:proofErr w:type="spellEnd"/>
           </w:p>
         </w:tc>
         <w:tc>
@@ -11259,13 +11155,8 @@
               <w:spacing w:after="0" w:line="240" w:lineRule="auto"/>
               <w:jc w:val="left"/>
             </w:pPr>
-            <w:proofErr w:type="spellStart"/>
-            <w:r>
-              <w:t>varchar</w:t>
-            </w:r>
-            <w:proofErr w:type="spellEnd"/>
-            <w:r>
-              <w:t>(15</w:t>
+            <w:r>
+              <w:t>varchar(15</w:t>
             </w:r>
             <w:r>
               <w:t>)</w:t>
@@ -11372,11 +11263,9 @@
               <w:spacing w:after="0" w:line="240" w:lineRule="auto"/>
               <w:jc w:val="left"/>
             </w:pPr>
-            <w:proofErr w:type="spellStart"/>
             <w:r>
               <w:t>Role_Name</w:t>
             </w:r>
-            <w:proofErr w:type="spellEnd"/>
           </w:p>
         </w:tc>
         <w:tc>
@@ -11389,13 +11278,8 @@
               <w:spacing w:after="0" w:line="240" w:lineRule="auto"/>
               <w:jc w:val="left"/>
             </w:pPr>
-            <w:proofErr w:type="spellStart"/>
-            <w:r>
-              <w:t>nvarchar</w:t>
-            </w:r>
-            <w:proofErr w:type="spellEnd"/>
-            <w:r>
-              <w:t>(20)</w:t>
+            <w:r>
+              <w:t>nvarchar(20)</w:t>
             </w:r>
           </w:p>
         </w:tc>
@@ -11486,11 +11370,9 @@
               <w:spacing w:after="0" w:line="240" w:lineRule="auto"/>
               <w:jc w:val="left"/>
             </w:pPr>
-            <w:proofErr w:type="spellStart"/>
             <w:r>
               <w:t>Role_Description</w:t>
             </w:r>
-            <w:proofErr w:type="spellEnd"/>
           </w:p>
         </w:tc>
         <w:tc>
@@ -11503,13 +11385,8 @@
               <w:spacing w:after="0" w:line="240" w:lineRule="auto"/>
               <w:jc w:val="left"/>
             </w:pPr>
-            <w:proofErr w:type="spellStart"/>
-            <w:r>
-              <w:t>nvarchar</w:t>
-            </w:r>
-            <w:proofErr w:type="spellEnd"/>
-            <w:r>
-              <w:t>(100)</w:t>
+            <w:r>
+              <w:t>nvarchar(100)</w:t>
             </w:r>
           </w:p>
         </w:tc>
@@ -11869,11 +11746,9 @@
               <w:spacing w:after="0" w:line="240" w:lineRule="auto"/>
               <w:jc w:val="left"/>
             </w:pPr>
-            <w:proofErr w:type="spellStart"/>
             <w:r>
               <w:t>Staff_Id</w:t>
             </w:r>
-            <w:proofErr w:type="spellEnd"/>
           </w:p>
         </w:tc>
         <w:tc>
@@ -11925,13 +11800,8 @@
               <w:spacing w:after="0" w:line="240" w:lineRule="auto"/>
               <w:jc w:val="center"/>
             </w:pPr>
-            <w:proofErr w:type="spellStart"/>
-            <w:r>
-              <w:t>newid</w:t>
-            </w:r>
-            <w:proofErr w:type="spellEnd"/>
-            <w:r>
-              <w:t>()</w:t>
+            <w:r>
+              <w:t>newid()</w:t>
             </w:r>
           </w:p>
         </w:tc>
@@ -12002,14 +11872,12 @@
               <w:spacing w:after="0" w:line="240" w:lineRule="auto"/>
               <w:jc w:val="left"/>
             </w:pPr>
-            <w:proofErr w:type="spellStart"/>
             <w:r>
               <w:t>Staff_First</w:t>
             </w:r>
             <w:r>
               <w:t>Name</w:t>
             </w:r>
-            <w:proofErr w:type="spellEnd"/>
           </w:p>
         </w:tc>
         <w:tc>
@@ -12022,16 +11890,11 @@
               <w:spacing w:after="0" w:line="240" w:lineRule="auto"/>
               <w:jc w:val="left"/>
             </w:pPr>
-            <w:proofErr w:type="spellStart"/>
             <w:r>
               <w:t>n</w:t>
             </w:r>
             <w:r>
-              <w:t>varchar</w:t>
-            </w:r>
-            <w:proofErr w:type="spellEnd"/>
-            <w:r>
-              <w:t>(30</w:t>
+              <w:t>varchar(30</w:t>
             </w:r>
             <w:r>
               <w:t>)</w:t>
@@ -12122,11 +11985,9 @@
               <w:spacing w:after="0" w:line="240" w:lineRule="auto"/>
               <w:jc w:val="left"/>
             </w:pPr>
-            <w:proofErr w:type="spellStart"/>
             <w:r>
               <w:t>Staff_LastName</w:t>
             </w:r>
-            <w:proofErr w:type="spellEnd"/>
           </w:p>
         </w:tc>
         <w:tc>
@@ -12139,13 +12000,8 @@
               <w:spacing w:after="0" w:line="240" w:lineRule="auto"/>
               <w:jc w:val="left"/>
             </w:pPr>
-            <w:proofErr w:type="spellStart"/>
-            <w:r>
-              <w:t>nvarchar</w:t>
-            </w:r>
-            <w:proofErr w:type="spellEnd"/>
-            <w:r>
-              <w:t>(5</w:t>
+            <w:r>
+              <w:t>nvarchar(5</w:t>
             </w:r>
             <w:r>
               <w:t>0)</w:t>
@@ -12236,11 +12092,9 @@
               <w:spacing w:after="0" w:line="240" w:lineRule="auto"/>
               <w:jc w:val="left"/>
             </w:pPr>
-            <w:proofErr w:type="spellStart"/>
             <w:r>
               <w:t>Staff_Login</w:t>
             </w:r>
-            <w:proofErr w:type="spellEnd"/>
           </w:p>
         </w:tc>
         <w:tc>
@@ -12253,13 +12107,8 @@
               <w:spacing w:after="0" w:line="240" w:lineRule="auto"/>
               <w:jc w:val="left"/>
             </w:pPr>
-            <w:proofErr w:type="spellStart"/>
-            <w:r>
-              <w:t>varchar</w:t>
-            </w:r>
-            <w:proofErr w:type="spellEnd"/>
-            <w:r>
-              <w:t>(25</w:t>
+            <w:r>
+              <w:t>varchar(25</w:t>
             </w:r>
             <w:r>
               <w:t>)</w:t>
@@ -12353,11 +12202,9 @@
               <w:spacing w:after="0" w:line="240" w:lineRule="auto"/>
               <w:jc w:val="left"/>
             </w:pPr>
-            <w:proofErr w:type="spellStart"/>
             <w:r>
               <w:t>Staff_Password</w:t>
             </w:r>
-            <w:proofErr w:type="spellEnd"/>
           </w:p>
         </w:tc>
         <w:tc>
@@ -12370,13 +12217,8 @@
               <w:spacing w:after="0" w:line="240" w:lineRule="auto"/>
               <w:jc w:val="left"/>
             </w:pPr>
-            <w:proofErr w:type="spellStart"/>
-            <w:r>
-              <w:t>varchar</w:t>
-            </w:r>
-            <w:proofErr w:type="spellEnd"/>
-            <w:r>
-              <w:t>(50)</w:t>
+            <w:r>
+              <w:t>varchar(50)</w:t>
             </w:r>
           </w:p>
         </w:tc>
@@ -12464,11 +12306,9 @@
               <w:spacing w:after="0" w:line="240" w:lineRule="auto"/>
               <w:jc w:val="left"/>
             </w:pPr>
-            <w:proofErr w:type="spellStart"/>
             <w:r>
               <w:t>Staff_Phone</w:t>
             </w:r>
-            <w:proofErr w:type="spellEnd"/>
           </w:p>
         </w:tc>
         <w:tc>
@@ -12481,13 +12321,8 @@
               <w:spacing w:after="0" w:line="240" w:lineRule="auto"/>
               <w:jc w:val="left"/>
             </w:pPr>
-            <w:proofErr w:type="spellStart"/>
-            <w:r>
-              <w:t>varchar</w:t>
-            </w:r>
-            <w:proofErr w:type="spellEnd"/>
-            <w:r>
-              <w:t>(20)</w:t>
+            <w:r>
+              <w:t>varchar(20)</w:t>
             </w:r>
           </w:p>
         </w:tc>
@@ -12572,11 +12407,9 @@
               <w:spacing w:after="0" w:line="240" w:lineRule="auto"/>
               <w:jc w:val="left"/>
             </w:pPr>
-            <w:proofErr w:type="spellStart"/>
             <w:r>
               <w:t>Role_Id</w:t>
             </w:r>
-            <w:proofErr w:type="spellEnd"/>
           </w:p>
         </w:tc>
         <w:tc>
@@ -12589,13 +12422,8 @@
               <w:spacing w:after="0" w:line="240" w:lineRule="auto"/>
               <w:jc w:val="left"/>
             </w:pPr>
-            <w:proofErr w:type="spellStart"/>
-            <w:r>
-              <w:t>varchar</w:t>
-            </w:r>
-            <w:proofErr w:type="spellEnd"/>
-            <w:r>
-              <w:t>(</w:t>
+            <w:r>
+              <w:t>varchar(</w:t>
             </w:r>
             <w:r>
               <w:t>15</w:t>
@@ -12692,11 +12520,9 @@
               <w:spacing w:after="0" w:line="240" w:lineRule="auto"/>
               <w:jc w:val="left"/>
             </w:pPr>
-            <w:proofErr w:type="spellStart"/>
             <w:r>
               <w:t>Staff_Address</w:t>
             </w:r>
-            <w:proofErr w:type="spellEnd"/>
           </w:p>
         </w:tc>
         <w:tc>
@@ -12709,13 +12535,8 @@
               <w:spacing w:after="0" w:line="240" w:lineRule="auto"/>
               <w:jc w:val="left"/>
             </w:pPr>
-            <w:proofErr w:type="spellStart"/>
-            <w:r>
-              <w:t>nvarchar</w:t>
-            </w:r>
-            <w:proofErr w:type="spellEnd"/>
-            <w:r>
-              <w:t>(2</w:t>
+            <w:r>
+              <w:t>nvarchar(2</w:t>
             </w:r>
             <w:r>
               <w:t>00)</w:t>
@@ -12803,11 +12624,9 @@
               <w:spacing w:after="0" w:line="240" w:lineRule="auto"/>
               <w:jc w:val="left"/>
             </w:pPr>
-            <w:proofErr w:type="spellStart"/>
             <w:r>
               <w:t>Staff_Email</w:t>
             </w:r>
-            <w:proofErr w:type="spellEnd"/>
           </w:p>
         </w:tc>
         <w:tc>
@@ -12820,13 +12639,8 @@
               <w:spacing w:after="0" w:line="240" w:lineRule="auto"/>
               <w:jc w:val="left"/>
             </w:pPr>
-            <w:proofErr w:type="spellStart"/>
-            <w:r>
-              <w:t>varchar</w:t>
-            </w:r>
-            <w:proofErr w:type="spellEnd"/>
-            <w:r>
-              <w:t>(</w:t>
+            <w:r>
+              <w:t>varchar(</w:t>
             </w:r>
             <w:r>
               <w:t>50</w:t>
@@ -12923,11 +12737,9 @@
               <w:spacing w:after="0" w:line="240" w:lineRule="auto"/>
               <w:jc w:val="left"/>
             </w:pPr>
-            <w:proofErr w:type="spellStart"/>
             <w:r>
               <w:t>Staff_Status</w:t>
             </w:r>
-            <w:proofErr w:type="spellEnd"/>
           </w:p>
         </w:tc>
         <w:tc>
@@ -13032,11 +12844,9 @@
               <w:spacing w:after="0" w:line="240" w:lineRule="auto"/>
               <w:jc w:val="left"/>
             </w:pPr>
-            <w:proofErr w:type="spellStart"/>
             <w:r>
               <w:t>Staff_CreateDate</w:t>
             </w:r>
-            <w:proofErr w:type="spellEnd"/>
           </w:p>
         </w:tc>
         <w:tc>
@@ -13049,11 +12859,9 @@
               <w:spacing w:after="0" w:line="240" w:lineRule="auto"/>
               <w:jc w:val="left"/>
             </w:pPr>
-            <w:proofErr w:type="spellStart"/>
             <w:r>
               <w:t>datetime</w:t>
             </w:r>
-            <w:proofErr w:type="spellEnd"/>
           </w:p>
         </w:tc>
         <w:tc>
@@ -13081,13 +12889,8 @@
               <w:spacing w:after="0" w:line="240" w:lineRule="auto"/>
               <w:jc w:val="center"/>
             </w:pPr>
-            <w:proofErr w:type="spellStart"/>
-            <w:r>
-              <w:t>getdate</w:t>
-            </w:r>
-            <w:proofErr w:type="spellEnd"/>
-            <w:r>
-              <w:t>()</w:t>
+            <w:r>
+              <w:t>getdate()</w:t>
             </w:r>
           </w:p>
         </w:tc>
@@ -13148,11 +12951,9 @@
               <w:spacing w:after="0" w:line="240" w:lineRule="auto"/>
               <w:jc w:val="left"/>
             </w:pPr>
-            <w:proofErr w:type="spellStart"/>
             <w:r>
               <w:t>Staff_isDelete</w:t>
             </w:r>
-            <w:proofErr w:type="spellEnd"/>
           </w:p>
         </w:tc>
         <w:tc>
@@ -13338,6 +13139,7 @@
                 <w:b/>
                 <w:bCs/>
               </w:rPr>
+              <w:lastRenderedPageBreak/>
               <w:t>Column Name</w:t>
             </w:r>
           </w:p>
@@ -13535,11 +13337,9 @@
               <w:spacing w:after="0" w:line="240" w:lineRule="auto"/>
               <w:jc w:val="left"/>
             </w:pPr>
-            <w:proofErr w:type="spellStart"/>
             <w:r>
               <w:t>Cat_Id</w:t>
             </w:r>
-            <w:proofErr w:type="spellEnd"/>
           </w:p>
         </w:tc>
         <w:tc>
@@ -13594,13 +13394,8 @@
               <w:spacing w:after="0" w:line="240" w:lineRule="auto"/>
               <w:jc w:val="center"/>
             </w:pPr>
-            <w:proofErr w:type="spellStart"/>
-            <w:r>
-              <w:t>newid</w:t>
-            </w:r>
-            <w:proofErr w:type="spellEnd"/>
-            <w:r>
-              <w:t>()</w:t>
+            <w:r>
+              <w:t>newid()</w:t>
             </w:r>
           </w:p>
         </w:tc>
@@ -13671,11 +13466,9 @@
               <w:spacing w:after="0" w:line="240" w:lineRule="auto"/>
               <w:jc w:val="left"/>
             </w:pPr>
-            <w:proofErr w:type="spellStart"/>
             <w:r>
               <w:t>Cat_Name</w:t>
             </w:r>
-            <w:proofErr w:type="spellEnd"/>
           </w:p>
         </w:tc>
         <w:tc>
@@ -13688,13 +13481,8 @@
               <w:spacing w:after="0" w:line="240" w:lineRule="auto"/>
               <w:jc w:val="left"/>
             </w:pPr>
-            <w:proofErr w:type="spellStart"/>
-            <w:r>
-              <w:t>nvarchar</w:t>
-            </w:r>
-            <w:proofErr w:type="spellEnd"/>
-            <w:r>
-              <w:t>(30)</w:t>
+            <w:r>
+              <w:t>nvarchar(30)</w:t>
             </w:r>
           </w:p>
         </w:tc>
@@ -14060,11 +13848,9 @@
               <w:spacing w:after="0" w:line="240" w:lineRule="auto"/>
               <w:jc w:val="left"/>
             </w:pPr>
-            <w:proofErr w:type="spellStart"/>
             <w:r>
               <w:t>Lang_Id</w:t>
             </w:r>
-            <w:proofErr w:type="spellEnd"/>
           </w:p>
         </w:tc>
         <w:tc>
@@ -14080,13 +13866,8 @@
               <w:spacing w:after="0" w:line="240" w:lineRule="auto"/>
               <w:jc w:val="left"/>
             </w:pPr>
-            <w:proofErr w:type="spellStart"/>
-            <w:r>
-              <w:t>varchar</w:t>
-            </w:r>
-            <w:proofErr w:type="spellEnd"/>
-            <w:r>
-              <w:t>(7</w:t>
+            <w:r>
+              <w:t>varchar(7</w:t>
             </w:r>
             <w:r>
               <w:t>)</w:t>
@@ -14193,12 +13974,9 @@
               <w:spacing w:after="0" w:line="240" w:lineRule="auto"/>
               <w:jc w:val="left"/>
             </w:pPr>
-            <w:proofErr w:type="spellStart"/>
-            <w:r>
-              <w:lastRenderedPageBreak/>
+            <w:r>
               <w:t>Lang_Name</w:t>
             </w:r>
-            <w:proofErr w:type="spellEnd"/>
           </w:p>
         </w:tc>
         <w:tc>
@@ -14211,13 +13989,8 @@
               <w:spacing w:after="0" w:line="240" w:lineRule="auto"/>
               <w:jc w:val="left"/>
             </w:pPr>
-            <w:proofErr w:type="spellStart"/>
-            <w:r>
-              <w:t>nvarchar</w:t>
-            </w:r>
-            <w:proofErr w:type="spellEnd"/>
-            <w:r>
-              <w:t>(30)</w:t>
+            <w:r>
+              <w:t>nvarchar(30)</w:t>
             </w:r>
           </w:p>
         </w:tc>
@@ -14583,11 +14356,9 @@
               <w:spacing w:after="0" w:line="240" w:lineRule="auto"/>
               <w:jc w:val="left"/>
             </w:pPr>
-            <w:proofErr w:type="spellStart"/>
             <w:r>
               <w:t>Book_ISBN</w:t>
             </w:r>
-            <w:proofErr w:type="spellEnd"/>
           </w:p>
         </w:tc>
         <w:tc>
@@ -14603,13 +14374,8 @@
               <w:spacing w:after="0" w:line="240" w:lineRule="auto"/>
               <w:jc w:val="left"/>
             </w:pPr>
-            <w:proofErr w:type="spellStart"/>
-            <w:r>
-              <w:t>varchar</w:t>
-            </w:r>
-            <w:proofErr w:type="spellEnd"/>
-            <w:r>
-              <w:t>(13)</w:t>
+            <w:r>
+              <w:t>varchar(13)</w:t>
             </w:r>
           </w:p>
         </w:tc>
@@ -14694,12 +14460,7 @@
               <w:jc w:val="left"/>
             </w:pPr>
             <w:r>
-              <w:t>ISBN of Boo</w:t>
-            </w:r>
-            <w:bookmarkStart w:id="17" w:name="_GoBack"/>
-            <w:bookmarkEnd w:id="17"/>
-            <w:r>
-              <w:t>k</w:t>
+              <w:t>ISBN of Book</w:t>
             </w:r>
           </w:p>
         </w:tc>
@@ -14718,11 +14479,9 @@
               <w:spacing w:after="0" w:line="240" w:lineRule="auto"/>
               <w:jc w:val="left"/>
             </w:pPr>
-            <w:proofErr w:type="spellStart"/>
             <w:r>
               <w:t>Book_Title</w:t>
             </w:r>
-            <w:proofErr w:type="spellEnd"/>
           </w:p>
         </w:tc>
         <w:tc>
@@ -14735,13 +14494,8 @@
               <w:spacing w:after="0" w:line="240" w:lineRule="auto"/>
               <w:jc w:val="left"/>
             </w:pPr>
-            <w:proofErr w:type="spellStart"/>
-            <w:r>
-              <w:t>nvarchar</w:t>
-            </w:r>
-            <w:proofErr w:type="spellEnd"/>
-            <w:r>
-              <w:t>(5</w:t>
+            <w:r>
+              <w:t>nvarchar(5</w:t>
             </w:r>
             <w:r>
               <w:t>0</w:t>
@@ -14835,11 +14589,9 @@
               <w:spacing w:after="0" w:line="240" w:lineRule="auto"/>
               <w:jc w:val="left"/>
             </w:pPr>
-            <w:proofErr w:type="spellStart"/>
             <w:r>
               <w:t>Book_Publisher</w:t>
             </w:r>
-            <w:proofErr w:type="spellEnd"/>
           </w:p>
         </w:tc>
         <w:tc>
@@ -14852,13 +14604,8 @@
               <w:spacing w:after="0" w:line="240" w:lineRule="auto"/>
               <w:jc w:val="left"/>
             </w:pPr>
-            <w:proofErr w:type="spellStart"/>
-            <w:r>
-              <w:t>nvarchar</w:t>
-            </w:r>
-            <w:proofErr w:type="spellEnd"/>
-            <w:r>
-              <w:t>(5</w:t>
+            <w:r>
+              <w:t>nvarchar(5</w:t>
             </w:r>
             <w:r>
               <w:t>0)</w:t>
@@ -14946,11 +14693,9 @@
               <w:spacing w:after="0" w:line="240" w:lineRule="auto"/>
               <w:jc w:val="left"/>
             </w:pPr>
-            <w:proofErr w:type="spellStart"/>
             <w:r>
               <w:t>Book_Author</w:t>
             </w:r>
-            <w:proofErr w:type="spellEnd"/>
           </w:p>
         </w:tc>
         <w:tc>
@@ -14963,13 +14708,8 @@
               <w:spacing w:after="0" w:line="240" w:lineRule="auto"/>
               <w:jc w:val="left"/>
             </w:pPr>
-            <w:proofErr w:type="spellStart"/>
-            <w:r>
-              <w:t>nvarchar</w:t>
-            </w:r>
-            <w:proofErr w:type="spellEnd"/>
-            <w:r>
-              <w:t>(50</w:t>
+            <w:r>
+              <w:t>nvarchar(50</w:t>
             </w:r>
             <w:r>
               <w:t>)</w:t>
@@ -15057,11 +14797,9 @@
               <w:spacing w:after="0" w:line="240" w:lineRule="auto"/>
               <w:jc w:val="left"/>
             </w:pPr>
-            <w:proofErr w:type="spellStart"/>
             <w:r>
               <w:t>Book_Price</w:t>
             </w:r>
-            <w:proofErr w:type="spellEnd"/>
           </w:p>
         </w:tc>
         <w:tc>
@@ -15163,11 +14901,9 @@
               <w:spacing w:after="0" w:line="240" w:lineRule="auto"/>
               <w:jc w:val="left"/>
             </w:pPr>
-            <w:proofErr w:type="spellStart"/>
             <w:r>
               <w:t>Cat_Id</w:t>
             </w:r>
-            <w:proofErr w:type="spellEnd"/>
           </w:p>
         </w:tc>
         <w:tc>
@@ -15272,11 +15008,9 @@
               <w:spacing w:after="0" w:line="240" w:lineRule="auto"/>
               <w:jc w:val="left"/>
             </w:pPr>
-            <w:proofErr w:type="spellStart"/>
             <w:r>
               <w:t>Lang_Id</w:t>
             </w:r>
-            <w:proofErr w:type="spellEnd"/>
           </w:p>
         </w:tc>
         <w:tc>
@@ -15289,13 +15023,8 @@
               <w:spacing w:after="0" w:line="240" w:lineRule="auto"/>
               <w:jc w:val="left"/>
             </w:pPr>
-            <w:proofErr w:type="spellStart"/>
-            <w:r>
-              <w:t>varchar</w:t>
-            </w:r>
-            <w:proofErr w:type="spellEnd"/>
-            <w:r>
-              <w:t>(</w:t>
+            <w:r>
+              <w:t>varchar(</w:t>
             </w:r>
             <w:r>
               <w:t>7</w:t>
@@ -15392,11 +15121,9 @@
               <w:spacing w:after="0" w:line="240" w:lineRule="auto"/>
               <w:jc w:val="left"/>
             </w:pPr>
-            <w:proofErr w:type="spellStart"/>
             <w:r>
               <w:t>Book_ImageFile</w:t>
             </w:r>
-            <w:proofErr w:type="spellEnd"/>
           </w:p>
         </w:tc>
         <w:tc>
@@ -15409,13 +15136,8 @@
               <w:spacing w:after="0" w:line="240" w:lineRule="auto"/>
               <w:jc w:val="left"/>
             </w:pPr>
-            <w:proofErr w:type="spellStart"/>
-            <w:r>
-              <w:t>varchar</w:t>
-            </w:r>
-            <w:proofErr w:type="spellEnd"/>
-            <w:r>
-              <w:t>(255</w:t>
+            <w:r>
+              <w:t>varchar(255</w:t>
             </w:r>
             <w:r>
               <w:t>)</w:t>
@@ -15463,27 +15185,7 @@
                 <w:sz w:val="19"/>
                 <w:szCs w:val="19"/>
               </w:rPr>
-              <w:t>/</w:t>
-            </w:r>
-            <w:proofErr w:type="spellStart"/>
-            <w:r>
-              <w:rPr>
-                <w:rFonts w:ascii="Consolas" w:hAnsi="Consolas" w:cs="Consolas"/>
-                <w:color w:val="FF0000"/>
-                <w:sz w:val="19"/>
-                <w:szCs w:val="19"/>
-              </w:rPr>
-              <w:t>imgBook</w:t>
-            </w:r>
-            <w:proofErr w:type="spellEnd"/>
-            <w:r>
-              <w:rPr>
-                <w:rFonts w:ascii="Consolas" w:hAnsi="Consolas" w:cs="Consolas"/>
-                <w:color w:val="FF0000"/>
-                <w:sz w:val="19"/>
-                <w:szCs w:val="19"/>
-              </w:rPr>
-              <w:t>/nocover.png</w:t>
+              <w:t>/imgBook/nocover.png</w:t>
             </w:r>
           </w:p>
           <w:p>
@@ -15550,11 +15252,9 @@
               <w:spacing w:after="0" w:line="240" w:lineRule="auto"/>
               <w:jc w:val="left"/>
             </w:pPr>
-            <w:proofErr w:type="spellStart"/>
             <w:r>
               <w:t>Book_CreateDate</w:t>
             </w:r>
-            <w:proofErr w:type="spellEnd"/>
           </w:p>
         </w:tc>
         <w:tc>
@@ -15567,11 +15267,9 @@
               <w:spacing w:after="0" w:line="240" w:lineRule="auto"/>
               <w:jc w:val="left"/>
             </w:pPr>
-            <w:proofErr w:type="spellStart"/>
             <w:r>
               <w:t>datetime</w:t>
             </w:r>
-            <w:proofErr w:type="spellEnd"/>
           </w:p>
         </w:tc>
         <w:tc>
@@ -15599,13 +15297,8 @@
               <w:spacing w:after="0" w:line="240" w:lineRule="auto"/>
               <w:jc w:val="center"/>
             </w:pPr>
-            <w:proofErr w:type="spellStart"/>
-            <w:r>
-              <w:t>getdate</w:t>
-            </w:r>
-            <w:proofErr w:type="spellEnd"/>
-            <w:r>
-              <w:t>()</w:t>
+            <w:r>
+              <w:t>getdate()</w:t>
             </w:r>
           </w:p>
         </w:tc>
@@ -15941,11 +15634,9 @@
               <w:spacing w:after="0" w:line="240" w:lineRule="auto"/>
               <w:jc w:val="left"/>
             </w:pPr>
-            <w:proofErr w:type="spellStart"/>
             <w:r>
               <w:t>Cop_Id</w:t>
             </w:r>
-            <w:proofErr w:type="spellEnd"/>
           </w:p>
         </w:tc>
         <w:tc>
@@ -16066,11 +15757,9 @@
               <w:spacing w:after="0" w:line="240" w:lineRule="auto"/>
               <w:jc w:val="left"/>
             </w:pPr>
-            <w:proofErr w:type="spellStart"/>
             <w:r>
               <w:t>Book_ISBN</w:t>
             </w:r>
-            <w:proofErr w:type="spellEnd"/>
           </w:p>
         </w:tc>
         <w:tc>
@@ -16083,13 +15772,8 @@
               <w:spacing w:after="0" w:line="240" w:lineRule="auto"/>
               <w:jc w:val="left"/>
             </w:pPr>
-            <w:proofErr w:type="spellStart"/>
-            <w:r>
-              <w:t>varchar</w:t>
-            </w:r>
-            <w:proofErr w:type="spellEnd"/>
-            <w:r>
-              <w:t>(13)</w:t>
+            <w:r>
+              <w:t>varchar(13)</w:t>
             </w:r>
           </w:p>
         </w:tc>
@@ -16180,11 +15864,9 @@
               <w:spacing w:after="0" w:line="240" w:lineRule="auto"/>
               <w:jc w:val="left"/>
             </w:pPr>
-            <w:proofErr w:type="spellStart"/>
             <w:r>
               <w:t>Cop_Status</w:t>
             </w:r>
-            <w:proofErr w:type="spellEnd"/>
           </w:p>
         </w:tc>
         <w:tc>
@@ -16289,11 +15971,9 @@
               <w:spacing w:after="0" w:line="240" w:lineRule="auto"/>
               <w:jc w:val="left"/>
             </w:pPr>
-            <w:proofErr w:type="spellStart"/>
             <w:r>
               <w:t>Cop_isDeleted</w:t>
             </w:r>
-            <w:proofErr w:type="spellEnd"/>
           </w:p>
         </w:tc>
         <w:tc>
@@ -16676,11 +16356,9 @@
               <w:spacing w:after="0" w:line="240" w:lineRule="auto"/>
               <w:jc w:val="left"/>
             </w:pPr>
-            <w:proofErr w:type="spellStart"/>
             <w:r>
               <w:t>Order_Id</w:t>
             </w:r>
-            <w:proofErr w:type="spellEnd"/>
           </w:p>
         </w:tc>
         <w:tc>
@@ -16735,13 +16413,8 @@
               <w:spacing w:after="0" w:line="240" w:lineRule="auto"/>
               <w:jc w:val="center"/>
             </w:pPr>
-            <w:proofErr w:type="spellStart"/>
-            <w:r>
-              <w:t>newid</w:t>
-            </w:r>
-            <w:proofErr w:type="spellEnd"/>
-            <w:r>
-              <w:t>()</w:t>
+            <w:r>
+              <w:t>newid()</w:t>
             </w:r>
           </w:p>
         </w:tc>
@@ -16812,11 +16485,9 @@
               <w:spacing w:after="0" w:line="240" w:lineRule="auto"/>
               <w:jc w:val="left"/>
             </w:pPr>
-            <w:proofErr w:type="spellStart"/>
             <w:r>
               <w:t>Mem_Id</w:t>
             </w:r>
-            <w:proofErr w:type="spellEnd"/>
           </w:p>
         </w:tc>
         <w:tc>
@@ -16921,11 +16592,9 @@
               <w:spacing w:after="0" w:line="240" w:lineRule="auto"/>
               <w:jc w:val="left"/>
             </w:pPr>
-            <w:proofErr w:type="spellStart"/>
             <w:r>
               <w:t>Order_CreateDate</w:t>
             </w:r>
-            <w:proofErr w:type="spellEnd"/>
           </w:p>
         </w:tc>
         <w:tc>
@@ -16938,11 +16607,9 @@
               <w:spacing w:after="0" w:line="240" w:lineRule="auto"/>
               <w:jc w:val="left"/>
             </w:pPr>
-            <w:proofErr w:type="spellStart"/>
             <w:r>
               <w:t>datetime</w:t>
             </w:r>
-            <w:proofErr w:type="spellEnd"/>
           </w:p>
         </w:tc>
         <w:tc>
@@ -16970,13 +16637,8 @@
               <w:spacing w:after="0" w:line="240" w:lineRule="auto"/>
               <w:jc w:val="center"/>
             </w:pPr>
-            <w:proofErr w:type="spellStart"/>
-            <w:r>
-              <w:t>getdate</w:t>
-            </w:r>
-            <w:proofErr w:type="spellEnd"/>
-            <w:r>
-              <w:t>()</w:t>
+            <w:r>
+              <w:t>getdate()</w:t>
             </w:r>
           </w:p>
         </w:tc>
@@ -17037,11 +16699,9 @@
               <w:spacing w:after="0" w:line="240" w:lineRule="auto"/>
               <w:jc w:val="left"/>
             </w:pPr>
-            <w:proofErr w:type="spellStart"/>
             <w:r>
               <w:t>Order_DueDate</w:t>
             </w:r>
-            <w:proofErr w:type="spellEnd"/>
           </w:p>
         </w:tc>
         <w:tc>
@@ -17054,11 +16714,9 @@
               <w:spacing w:after="0" w:line="240" w:lineRule="auto"/>
               <w:jc w:val="left"/>
             </w:pPr>
-            <w:proofErr w:type="spellStart"/>
             <w:r>
               <w:t>datetime</w:t>
             </w:r>
-            <w:proofErr w:type="spellEnd"/>
           </w:p>
         </w:tc>
         <w:tc>
@@ -17188,7 +16846,6 @@
                 <w:bCs/>
               </w:rPr>
             </w:pPr>
-            <w:proofErr w:type="spellStart"/>
             <w:r>
               <w:rPr>
                 <w:b/>
@@ -17196,7 +16853,6 @@
               </w:rPr>
               <w:t>OrderDetails</w:t>
             </w:r>
-            <w:proofErr w:type="spellEnd"/>
           </w:p>
         </w:tc>
       </w:tr>
@@ -17422,11 +17078,9 @@
               <w:spacing w:after="0" w:line="240" w:lineRule="auto"/>
               <w:jc w:val="left"/>
             </w:pPr>
-            <w:proofErr w:type="spellStart"/>
             <w:r>
               <w:t>OrderDetail_Id</w:t>
             </w:r>
-            <w:proofErr w:type="spellEnd"/>
           </w:p>
         </w:tc>
         <w:tc>
@@ -17481,13 +17135,8 @@
               <w:spacing w:after="0" w:line="240" w:lineRule="auto"/>
               <w:jc w:val="center"/>
             </w:pPr>
-            <w:proofErr w:type="spellStart"/>
-            <w:r>
-              <w:t>newid</w:t>
-            </w:r>
-            <w:proofErr w:type="spellEnd"/>
-            <w:r>
-              <w:t>()</w:t>
+            <w:r>
+              <w:t>newid()</w:t>
             </w:r>
           </w:p>
         </w:tc>
@@ -17539,13 +17188,8 @@
               <w:jc w:val="left"/>
             </w:pPr>
             <w:r>
-              <w:t xml:space="preserve">ID of </w:t>
-            </w:r>
-            <w:proofErr w:type="spellStart"/>
-            <w:r>
-              <w:t>OrderDetail</w:t>
-            </w:r>
-            <w:proofErr w:type="spellEnd"/>
+              <w:t>ID of OrderDetail</w:t>
+            </w:r>
           </w:p>
         </w:tc>
       </w:tr>
@@ -17563,11 +17207,9 @@
               <w:spacing w:after="0" w:line="240" w:lineRule="auto"/>
               <w:jc w:val="left"/>
             </w:pPr>
-            <w:proofErr w:type="spellStart"/>
             <w:r>
               <w:t>Order_Id</w:t>
             </w:r>
-            <w:proofErr w:type="spellEnd"/>
           </w:p>
         </w:tc>
         <w:tc>
@@ -17672,11 +17314,9 @@
               <w:spacing w:after="0" w:line="240" w:lineRule="auto"/>
               <w:jc w:val="left"/>
             </w:pPr>
-            <w:proofErr w:type="spellStart"/>
             <w:r>
               <w:t>Cop_Id</w:t>
             </w:r>
-            <w:proofErr w:type="spellEnd"/>
           </w:p>
         </w:tc>
         <w:tc>
@@ -17689,13 +17329,8 @@
               <w:spacing w:after="0" w:line="240" w:lineRule="auto"/>
               <w:jc w:val="left"/>
             </w:pPr>
-            <w:proofErr w:type="spellStart"/>
-            <w:r>
-              <w:t>varchar</w:t>
-            </w:r>
-            <w:proofErr w:type="spellEnd"/>
-            <w:r>
-              <w:t>(16)</w:t>
+            <w:r>
+              <w:t>varchar(16)</w:t>
             </w:r>
           </w:p>
         </w:tc>
@@ -17786,11 +17421,9 @@
               <w:spacing w:after="0" w:line="240" w:lineRule="auto"/>
               <w:jc w:val="left"/>
             </w:pPr>
-            <w:proofErr w:type="spellStart"/>
             <w:r>
               <w:t>OrderDetail_Status</w:t>
             </w:r>
-            <w:proofErr w:type="spellEnd"/>
           </w:p>
         </w:tc>
         <w:tc>
@@ -17876,13 +17509,8 @@
               <w:jc w:val="left"/>
             </w:pPr>
             <w:r>
-              <w:t xml:space="preserve">Status of </w:t>
-            </w:r>
-            <w:proofErr w:type="spellStart"/>
-            <w:r>
-              <w:t>OrderDetail</w:t>
-            </w:r>
-            <w:proofErr w:type="spellEnd"/>
+              <w:t>Status of OrderDetail</w:t>
+            </w:r>
           </w:p>
         </w:tc>
       </w:tr>
@@ -17900,11 +17528,9 @@
               <w:spacing w:after="0" w:line="240" w:lineRule="auto"/>
               <w:jc w:val="left"/>
             </w:pPr>
-            <w:proofErr w:type="spellStart"/>
             <w:r>
               <w:t>OrderDetail_ReturnDate</w:t>
             </w:r>
-            <w:proofErr w:type="spellEnd"/>
           </w:p>
         </w:tc>
         <w:tc>
@@ -17917,11 +17543,9 @@
               <w:spacing w:after="0" w:line="240" w:lineRule="auto"/>
               <w:jc w:val="left"/>
             </w:pPr>
-            <w:proofErr w:type="spellStart"/>
             <w:r>
               <w:t>datetime</w:t>
             </w:r>
-            <w:proofErr w:type="spellEnd"/>
           </w:p>
         </w:tc>
         <w:tc>
@@ -17986,13 +17610,8 @@
               <w:jc w:val="left"/>
             </w:pPr>
             <w:r>
-              <w:t xml:space="preserve">Return date of </w:t>
-            </w:r>
-            <w:proofErr w:type="spellStart"/>
-            <w:r>
-              <w:t>OrderDetail</w:t>
-            </w:r>
-            <w:proofErr w:type="spellEnd"/>
+              <w:t>Return date of OrderDetail</w:t>
+            </w:r>
           </w:p>
         </w:tc>
       </w:tr>
@@ -18010,12 +17629,9 @@
               <w:spacing w:after="0" w:line="240" w:lineRule="auto"/>
               <w:jc w:val="left"/>
             </w:pPr>
-            <w:proofErr w:type="spellStart"/>
-            <w:r>
-              <w:lastRenderedPageBreak/>
+            <w:r>
               <w:t>OrderDetail_isDeleted</w:t>
             </w:r>
-            <w:proofErr w:type="spellEnd"/>
           </w:p>
         </w:tc>
         <w:tc>
@@ -18398,11 +18014,9 @@
               <w:spacing w:after="0" w:line="240" w:lineRule="auto"/>
               <w:jc w:val="left"/>
             </w:pPr>
-            <w:proofErr w:type="spellStart"/>
             <w:r>
               <w:t>Fine_Id</w:t>
             </w:r>
-            <w:proofErr w:type="spellEnd"/>
           </w:p>
         </w:tc>
         <w:tc>
@@ -18457,13 +18071,8 @@
               <w:spacing w:after="0" w:line="240" w:lineRule="auto"/>
               <w:jc w:val="center"/>
             </w:pPr>
-            <w:proofErr w:type="spellStart"/>
-            <w:r>
-              <w:t>newid</w:t>
-            </w:r>
-            <w:proofErr w:type="spellEnd"/>
-            <w:r>
-              <w:t>()</w:t>
+            <w:r>
+              <w:t>newid()</w:t>
             </w:r>
           </w:p>
         </w:tc>
@@ -18534,11 +18143,9 @@
               <w:spacing w:after="0" w:line="240" w:lineRule="auto"/>
               <w:jc w:val="left"/>
             </w:pPr>
-            <w:proofErr w:type="spellStart"/>
             <w:r>
               <w:t>OrderDetail_Id</w:t>
             </w:r>
-            <w:proofErr w:type="spellEnd"/>
           </w:p>
         </w:tc>
         <w:tc>
@@ -18624,13 +18231,8 @@
               <w:jc w:val="left"/>
             </w:pPr>
             <w:r>
-              <w:t xml:space="preserve">ID of </w:t>
-            </w:r>
-            <w:proofErr w:type="spellStart"/>
-            <w:r>
-              <w:t>OrderDetail</w:t>
-            </w:r>
-            <w:proofErr w:type="spellEnd"/>
+              <w:t>ID of OrderDetail</w:t>
+            </w:r>
           </w:p>
         </w:tc>
       </w:tr>
@@ -18648,11 +18250,9 @@
               <w:spacing w:after="0" w:line="240" w:lineRule="auto"/>
               <w:jc w:val="left"/>
             </w:pPr>
-            <w:proofErr w:type="spellStart"/>
             <w:r>
               <w:t>Fine_Amount</w:t>
             </w:r>
-            <w:proofErr w:type="spellEnd"/>
           </w:p>
         </w:tc>
         <w:tc>
@@ -18757,11 +18357,9 @@
               <w:spacing w:after="0" w:line="240" w:lineRule="auto"/>
               <w:jc w:val="left"/>
             </w:pPr>
-            <w:proofErr w:type="spellStart"/>
             <w:r>
               <w:t>Fine_CreateDate</w:t>
             </w:r>
-            <w:proofErr w:type="spellEnd"/>
           </w:p>
         </w:tc>
         <w:tc>
@@ -18774,11 +18372,9 @@
               <w:spacing w:after="0" w:line="240" w:lineRule="auto"/>
               <w:jc w:val="left"/>
             </w:pPr>
-            <w:proofErr w:type="spellStart"/>
             <w:r>
               <w:t>datetime</w:t>
             </w:r>
-            <w:proofErr w:type="spellEnd"/>
           </w:p>
         </w:tc>
         <w:tc>
@@ -18806,13 +18402,8 @@
               <w:spacing w:after="0" w:line="240" w:lineRule="auto"/>
               <w:jc w:val="center"/>
             </w:pPr>
-            <w:proofErr w:type="spellStart"/>
-            <w:r>
-              <w:t>getdate</w:t>
-            </w:r>
-            <w:proofErr w:type="spellEnd"/>
-            <w:r>
-              <w:t>()</w:t>
+            <w:r>
+              <w:t>getdate()</w:t>
             </w:r>
           </w:p>
         </w:tc>
@@ -18873,11 +18464,9 @@
               <w:spacing w:after="0" w:line="240" w:lineRule="auto"/>
               <w:jc w:val="left"/>
             </w:pPr>
-            <w:proofErr w:type="spellStart"/>
             <w:r>
               <w:t>Fine_PaidDate</w:t>
             </w:r>
-            <w:proofErr w:type="spellEnd"/>
           </w:p>
         </w:tc>
         <w:tc>
@@ -18890,11 +18479,9 @@
               <w:spacing w:after="0" w:line="240" w:lineRule="auto"/>
               <w:jc w:val="left"/>
             </w:pPr>
-            <w:proofErr w:type="spellStart"/>
             <w:r>
               <w:t>datetime</w:t>
             </w:r>
-            <w:proofErr w:type="spellEnd"/>
           </w:p>
         </w:tc>
         <w:tc>
@@ -18978,11 +18565,9 @@
               <w:spacing w:after="0" w:line="240" w:lineRule="auto"/>
               <w:jc w:val="left"/>
             </w:pPr>
-            <w:proofErr w:type="spellStart"/>
             <w:r>
               <w:t>Fine_Status</w:t>
             </w:r>
-            <w:proofErr w:type="spellEnd"/>
           </w:p>
         </w:tc>
         <w:tc>
@@ -19151,10 +18736,10 @@
       </w:pPr>
       <w:r>
         <w:object w:dxaOrig="7636" w:dyaOrig="12661">
-          <v:shape id="_x0000_i1050" type="#_x0000_t75" style="width:299.65pt;height:496.45pt" o:ole="">
-            <v:imagedata r:id="rId61" o:title=""/>
+          <v:shape id="_x0000_i1049" type="#_x0000_t75" style="width:299.65pt;height:496.45pt" o:ole="">
+            <v:imagedata r:id="rId57" o:title=""/>
           </v:shape>
-          <o:OLEObject Type="Embed" ProgID="Visio.Drawing.15" ShapeID="_x0000_i1050" DrawAspect="Content" ObjectID="_1481104658" r:id="rId62"/>
+          <o:OLEObject Type="Embed" ProgID="Visio.Drawing.15" ShapeID="_x0000_i1049" DrawAspect="Content" ObjectID="_1481182444" r:id="rId58"/>
         </w:object>
       </w:r>
     </w:p>
@@ -19223,10 +18808,10 @@
       </w:pPr>
       <w:r>
         <w:object w:dxaOrig="11235" w:dyaOrig="11400">
-          <v:shape id="_x0000_i1051" type="#_x0000_t75" style="width:445.7pt;height:452.55pt" o:ole="">
-            <v:imagedata r:id="rId63" o:title=""/>
+          <v:shape id="_x0000_i1050" type="#_x0000_t75" style="width:445.7pt;height:452.55pt" o:ole="">
+            <v:imagedata r:id="rId59" o:title=""/>
           </v:shape>
-          <o:OLEObject Type="Embed" ProgID="Visio.Drawing.15" ShapeID="_x0000_i1051" DrawAspect="Content" ObjectID="_1481104659" r:id="rId64"/>
+          <o:OLEObject Type="Embed" ProgID="Visio.Drawing.15" ShapeID="_x0000_i1050" DrawAspect="Content" ObjectID="_1481182445" r:id="rId60"/>
         </w:object>
       </w:r>
     </w:p>
@@ -19427,27 +19012,7 @@
                 <w:sz w:val="21"/>
                 <w:szCs w:val="23"/>
               </w:rPr>
-              <w:t xml:space="preserve">Project </w:t>
-            </w:r>
-            <w:proofErr w:type="spellStart"/>
-            <w:r>
-              <w:rPr>
-                <w:rFonts w:eastAsia="Times New Roman"/>
-                <w:b/>
-                <w:sz w:val="21"/>
-                <w:szCs w:val="23"/>
-              </w:rPr>
-              <w:t>Ref.No</w:t>
-            </w:r>
-            <w:proofErr w:type="spellEnd"/>
-            <w:r>
-              <w:rPr>
-                <w:rFonts w:eastAsia="Times New Roman"/>
-                <w:b/>
-                <w:sz w:val="21"/>
-                <w:szCs w:val="23"/>
-              </w:rPr>
-              <w:t>: 2</w:t>
+              <w:t>Project Ref.No: 3</w:t>
             </w:r>
           </w:p>
         </w:tc>
@@ -21043,27 +20608,7 @@
                 <w:sz w:val="24"/>
                 <w:szCs w:val="24"/>
               </w:rPr>
-              <w:t xml:space="preserve">Hua Tran </w:t>
-            </w:r>
-            <w:proofErr w:type="spellStart"/>
-            <w:r>
-              <w:rPr>
-                <w:rFonts w:eastAsia="Times New Roman"/>
-                <w:b/>
-                <w:sz w:val="24"/>
-                <w:szCs w:val="24"/>
-              </w:rPr>
-              <w:t>Huu</w:t>
-            </w:r>
-            <w:proofErr w:type="spellEnd"/>
-            <w:r>
-              <w:rPr>
-                <w:rFonts w:eastAsia="Times New Roman"/>
-                <w:b/>
-                <w:sz w:val="24"/>
-                <w:szCs w:val="24"/>
-              </w:rPr>
-              <w:t xml:space="preserve"> Trung</w:t>
+              <w:t>Hua Tran Huu Trung</w:t>
             </w:r>
           </w:p>
         </w:tc>
@@ -21220,8 +20765,8 @@
       </w:pPr>
     </w:p>
     <w:sectPr>
-      <w:headerReference w:type="default" r:id="rId65"/>
-      <w:footerReference w:type="default" r:id="rId66"/>
+      <w:headerReference w:type="default" r:id="rId61"/>
+      <w:footerReference w:type="default" r:id="rId62"/>
       <w:pgSz w:w="12240" w:h="15840"/>
       <w:pgMar w:top="1293" w:right="1440" w:bottom="1440" w:left="1440" w:header="360" w:footer="143" w:gutter="0"/>
       <w:pgNumType w:start="1"/>
@@ -23803,7 +23348,7 @@
 </file>
 
 <file path=customXml/itemProps1.xml><?xml version="1.0" encoding="utf-8"?>
-<ds:datastoreItem xmlns:ds="http://schemas.openxmlformats.org/officeDocument/2006/customXml" ds:itemID="{65CD88EF-DE53-4650-8D5D-FCEFFE471DFD}">
+<ds:datastoreItem xmlns:ds="http://schemas.openxmlformats.org/officeDocument/2006/customXml" ds:itemID="{E38E8CE9-2F8D-498C-9966-1F3BB81C0DAF}">
   <ds:schemaRefs>
     <ds:schemaRef ds:uri="http://schemas.openxmlformats.org/officeDocument/2006/bibliography"/>
   </ds:schemaRefs>

</xml_diff>

<commit_message>
script sql create table final(hope so) :)
</commit_message>
<xml_diff>
--- a/Document/Review1_v1.0.1.docx
+++ b/Document/Review1_v1.0.1.docx
@@ -3974,10 +3974,10 @@
             <v:path o:extrusionok="f" gradientshapeok="t" o:connecttype="rect"/>
             <o:lock v:ext="edit" aspectratio="t"/>
           </v:shapetype>
-          <v:shape id="_x0000_i1025" type="#_x0000_t75" style="width:300.25pt;height:237.05pt" o:ole="">
+          <v:shape id="_x0000_i1025" type="#_x0000_t75" style="width:300.55pt;height:236.95pt" o:ole="">
             <v:imagedata r:id="rId10" o:title=""/>
           </v:shape>
-          <o:OLEObject Type="Embed" ProgID="Visio.Drawing.11" ShapeID="_x0000_i1025" DrawAspect="Content" ObjectID="_1481726908" r:id="rId11"/>
+          <o:OLEObject Type="Embed" ProgID="Visio.Drawing.11" ShapeID="_x0000_i1025" DrawAspect="Content" ObjectID="_1481733849" r:id="rId11"/>
         </w:object>
       </w:r>
     </w:p>
@@ -4039,10 +4039,10 @@
       </w:pPr>
       <w:r>
         <w:object w:dxaOrig="8520" w:dyaOrig="4740">
-          <v:shape id="_x0000_i1026" type="#_x0000_t75" style="width:426.55pt;height:237.05pt" o:ole="">
+          <v:shape id="_x0000_i1026" type="#_x0000_t75" style="width:426.15pt;height:236.95pt" o:ole="">
             <v:imagedata r:id="rId12" o:title=""/>
           </v:shape>
-          <o:OLEObject Type="Embed" ProgID="Visio.Drawing.11" ShapeID="_x0000_i1026" DrawAspect="Content" ObjectID="_1481726909" r:id="rId13"/>
+          <o:OLEObject Type="Embed" ProgID="Visio.Drawing.11" ShapeID="_x0000_i1026" DrawAspect="Content" ObjectID="_1481733850" r:id="rId13"/>
         </w:object>
       </w:r>
     </w:p>
@@ -4108,10 +4108,10 @@
       </w:pPr>
       <w:r>
         <w:object w:dxaOrig="6000" w:dyaOrig="4740">
-          <v:shape id="_x0000_i1027" type="#_x0000_t75" style="width:300.25pt;height:237.05pt" o:ole="">
+          <v:shape id="_x0000_i1027" type="#_x0000_t75" style="width:300.55pt;height:236.95pt" o:ole="">
             <v:imagedata r:id="rId14" o:title=""/>
           </v:shape>
-          <o:OLEObject Type="Embed" ProgID="Visio.Drawing.11" ShapeID="_x0000_i1027" DrawAspect="Content" ObjectID="_1481726910" r:id="rId15"/>
+          <o:OLEObject Type="Embed" ProgID="Visio.Drawing.11" ShapeID="_x0000_i1027" DrawAspect="Content" ObjectID="_1481733851" r:id="rId15"/>
         </w:object>
       </w:r>
     </w:p>
@@ -4163,10 +4163,10 @@
       </w:pPr>
       <w:r>
         <w:object w:dxaOrig="6000" w:dyaOrig="4740">
-          <v:shape id="_x0000_i1028" type="#_x0000_t75" style="width:300.25pt;height:237.05pt" o:ole="">
+          <v:shape id="_x0000_i1028" type="#_x0000_t75" style="width:300.55pt;height:236.95pt" o:ole="">
             <v:imagedata r:id="rId16" o:title=""/>
           </v:shape>
-          <o:OLEObject Type="Embed" ProgID="Visio.Drawing.11" ShapeID="_x0000_i1028" DrawAspect="Content" ObjectID="_1481726911" r:id="rId17"/>
+          <o:OLEObject Type="Embed" ProgID="Visio.Drawing.11" ShapeID="_x0000_i1028" DrawAspect="Content" ObjectID="_1481733852" r:id="rId17"/>
         </w:object>
       </w:r>
     </w:p>
@@ -4250,10 +4250,10 @@
       </w:pPr>
       <w:r>
         <w:object w:dxaOrig="6000" w:dyaOrig="4740">
-          <v:shape id="_x0000_i1029" type="#_x0000_t75" style="width:300.25pt;height:237.05pt" o:ole="">
+          <v:shape id="_x0000_i1029" type="#_x0000_t75" style="width:300.55pt;height:236.95pt" o:ole="">
             <v:imagedata r:id="rId18" o:title=""/>
           </v:shape>
-          <o:OLEObject Type="Embed" ProgID="Visio.Drawing.11" ShapeID="_x0000_i1029" DrawAspect="Content" ObjectID="_1481726912" r:id="rId19"/>
+          <o:OLEObject Type="Embed" ProgID="Visio.Drawing.11" ShapeID="_x0000_i1029" DrawAspect="Content" ObjectID="_1481733853" r:id="rId19"/>
         </w:object>
       </w:r>
     </w:p>
@@ -8629,10 +8629,10 @@
       </w:pPr>
       <w:r>
         <w:object w:dxaOrig="7981" w:dyaOrig="6181">
-          <v:shape id="_x0000_i1030" type="#_x0000_t75" style="width:400.1pt;height:309.75pt" o:ole="">
+          <v:shape id="_x0000_i1030" type="#_x0000_t75" style="width:400.2pt;height:309.75pt" o:ole="">
             <v:imagedata r:id="rId20" o:title=""/>
           </v:shape>
-          <o:OLEObject Type="Embed" ProgID="Visio.Drawing.15" ShapeID="_x0000_i1030" DrawAspect="Content" ObjectID="_1481726913" r:id="rId21"/>
+          <o:OLEObject Type="Embed" ProgID="Visio.Drawing.15" ShapeID="_x0000_i1030" DrawAspect="Content" ObjectID="_1481733854" r:id="rId21"/>
         </w:object>
       </w:r>
     </w:p>
@@ -8693,10 +8693,10 @@
       </w:pPr>
       <w:r>
         <w:object w:dxaOrig="8146" w:dyaOrig="1200">
-          <v:shape id="_x0000_i1031" type="#_x0000_t75" style="width:406.2pt;height:59.75pt" o:ole="">
+          <v:shape id="_x0000_i1031" type="#_x0000_t75" style="width:406.05pt;height:59.45pt" o:ole="">
             <v:imagedata r:id="rId22" o:title=""/>
           </v:shape>
-          <o:OLEObject Type="Embed" ProgID="Visio.Drawing.15" ShapeID="_x0000_i1031" DrawAspect="Content" ObjectID="_1481726914" r:id="rId23"/>
+          <o:OLEObject Type="Embed" ProgID="Visio.Drawing.15" ShapeID="_x0000_i1031" DrawAspect="Content" ObjectID="_1481733855" r:id="rId23"/>
         </w:object>
       </w:r>
     </w:p>
@@ -8745,10 +8745,10 @@
       </w:pPr>
       <w:r>
         <w:object w:dxaOrig="10694" w:dyaOrig="6025">
-          <v:shape id="_x0000_i1032" type="#_x0000_t75" style="width:468pt;height:264.25pt" o:ole="">
+          <v:shape id="_x0000_i1032" type="#_x0000_t75" style="width:468pt;height:264.55pt" o:ole="">
             <v:imagedata r:id="rId24" o:title=""/>
           </v:shape>
-          <o:OLEObject Type="Embed" ProgID="Visio.Drawing.11" ShapeID="_x0000_i1032" DrawAspect="Content" ObjectID="_1481726915" r:id="rId25"/>
+          <o:OLEObject Type="Embed" ProgID="Visio.Drawing.11" ShapeID="_x0000_i1032" DrawAspect="Content" ObjectID="_1481733856" r:id="rId25"/>
         </w:object>
       </w:r>
     </w:p>
@@ -8765,10 +8765,10 @@
       </w:pPr>
       <w:r>
         <w:object w:dxaOrig="9155" w:dyaOrig="6025">
-          <v:shape id="_x0000_i1033" type="#_x0000_t75" style="width:458.5pt;height:301.6pt" o:ole="">
+          <v:shape id="_x0000_i1033" type="#_x0000_t75" style="width:458.8pt;height:301.4pt" o:ole="">
             <v:imagedata r:id="rId26" o:title=""/>
           </v:shape>
-          <o:OLEObject Type="Embed" ProgID="Visio.Drawing.11" ShapeID="_x0000_i1033" DrawAspect="Content" ObjectID="_1481726916" r:id="rId27"/>
+          <o:OLEObject Type="Embed" ProgID="Visio.Drawing.11" ShapeID="_x0000_i1033" DrawAspect="Content" ObjectID="_1481733857" r:id="rId27"/>
         </w:object>
       </w:r>
     </w:p>
@@ -8785,10 +8785,10 @@
       </w:pPr>
       <w:r>
         <w:object w:dxaOrig="10694" w:dyaOrig="6025">
-          <v:shape id="_x0000_i1034" type="#_x0000_t75" style="width:468pt;height:264.25pt" o:ole="">
+          <v:shape id="_x0000_i1034" type="#_x0000_t75" style="width:468pt;height:264.55pt" o:ole="">
             <v:imagedata r:id="rId28" o:title=""/>
           </v:shape>
-          <o:OLEObject Type="Embed" ProgID="Visio.Drawing.11" ShapeID="_x0000_i1034" DrawAspect="Content" ObjectID="_1481726917" r:id="rId29"/>
+          <o:OLEObject Type="Embed" ProgID="Visio.Drawing.11" ShapeID="_x0000_i1034" DrawAspect="Content" ObjectID="_1481733858" r:id="rId29"/>
         </w:object>
       </w:r>
     </w:p>
@@ -8805,10 +8805,10 @@
       </w:pPr>
       <w:r>
         <w:object w:dxaOrig="10721" w:dyaOrig="6025">
-          <v:shape id="_x0000_i1035" type="#_x0000_t75" style="width:468pt;height:262.2pt" o:ole="">
+          <v:shape id="_x0000_i1035" type="#_x0000_t75" style="width:468pt;height:262.05pt" o:ole="">
             <v:imagedata r:id="rId30" o:title=""/>
           </v:shape>
-          <o:OLEObject Type="Embed" ProgID="Visio.Drawing.11" ShapeID="_x0000_i1035" DrawAspect="Content" ObjectID="_1481726918" r:id="rId31"/>
+          <o:OLEObject Type="Embed" ProgID="Visio.Drawing.11" ShapeID="_x0000_i1035" DrawAspect="Content" ObjectID="_1481733859" r:id="rId31"/>
         </w:object>
       </w:r>
     </w:p>
@@ -8825,10 +8825,10 @@
       </w:pPr>
       <w:r>
         <w:object w:dxaOrig="10721" w:dyaOrig="6025">
-          <v:shape id="_x0000_i1036" type="#_x0000_t75" style="width:468pt;height:262.2pt" o:ole="">
+          <v:shape id="_x0000_i1036" type="#_x0000_t75" style="width:468pt;height:262.05pt" o:ole="">
             <v:imagedata r:id="rId32" o:title=""/>
           </v:shape>
-          <o:OLEObject Type="Embed" ProgID="Visio.Drawing.11" ShapeID="_x0000_i1036" DrawAspect="Content" ObjectID="_1481726919" r:id="rId33"/>
+          <o:OLEObject Type="Embed" ProgID="Visio.Drawing.11" ShapeID="_x0000_i1036" DrawAspect="Content" ObjectID="_1481733860" r:id="rId33"/>
         </w:object>
       </w:r>
     </w:p>
@@ -8850,10 +8850,10 @@
       </w:pPr>
       <w:r>
         <w:object w:dxaOrig="7549" w:dyaOrig="6025">
-          <v:shape id="_x0000_i1037" type="#_x0000_t75" style="width:377pt;height:301.6pt" o:ole="">
+          <v:shape id="_x0000_i1037" type="#_x0000_t75" style="width:376.75pt;height:301.4pt" o:ole="">
             <v:imagedata r:id="rId34" o:title=""/>
           </v:shape>
-          <o:OLEObject Type="Embed" ProgID="Visio.Drawing.11" ShapeID="_x0000_i1037" DrawAspect="Content" ObjectID="_1481726920" r:id="rId35"/>
+          <o:OLEObject Type="Embed" ProgID="Visio.Drawing.11" ShapeID="_x0000_i1037" DrawAspect="Content" ObjectID="_1481733861" r:id="rId35"/>
         </w:object>
       </w:r>
     </w:p>
@@ -8945,13 +8945,15 @@
         </w:rPr>
       </w:pPr>
       <w:r>
-        <w:object w:dxaOrig="11244" w:dyaOrig="10884">
-          <v:shape id="_x0000_i1038" type="#_x0000_t75" style="width:468pt;height:453.05pt" o:ole="">
+        <w:object w:dxaOrig="10643" w:dyaOrig="10369">
+          <v:shape id="_x0000_i1049" type="#_x0000_t75" style="width:442.9pt;height:6in" o:ole="">
             <v:imagedata r:id="rId36" o:title=""/>
           </v:shape>
-          <o:OLEObject Type="Embed" ProgID="Visio.Drawing.11" ShapeID="_x0000_i1038" DrawAspect="Content" ObjectID="_1481726921" r:id="rId37"/>
+          <o:OLEObject Type="Embed" ProgID="Visio.Drawing.11" ShapeID="_x0000_i1049" DrawAspect="Content" ObjectID="_1481733862" r:id="rId37"/>
         </w:object>
       </w:r>
+      <w:bookmarkStart w:id="16" w:name="_GoBack"/>
+      <w:bookmarkEnd w:id="16"/>
     </w:p>
     <w:p>
       <w:pPr>
@@ -9041,10 +9043,10 @@
       </w:pPr>
       <w:r>
         <w:object w:dxaOrig="7095" w:dyaOrig="4575">
-          <v:shape id="_x0000_i1039" type="#_x0000_t75" style="width:354.55pt;height:229.6pt" o:ole="">
+          <v:shape id="_x0000_i1038" type="#_x0000_t75" style="width:354.15pt;height:229.4pt" o:ole="">
             <v:imagedata r:id="rId38" o:title=""/>
           </v:shape>
-          <o:OLEObject Type="Embed" ProgID="Visio.Drawing.15" ShapeID="_x0000_i1039" DrawAspect="Content" ObjectID="_1481726922" r:id="rId39"/>
+          <o:OLEObject Type="Embed" ProgID="Visio.Drawing.15" ShapeID="_x0000_i1038" DrawAspect="Content" ObjectID="_1481733863" r:id="rId39"/>
         </w:object>
       </w:r>
     </w:p>
@@ -9101,10 +9103,10 @@
       </w:pPr>
       <w:r>
         <w:object w:dxaOrig="8010" w:dyaOrig="5175">
-          <v:shape id="_x0000_i1040" type="#_x0000_t75" style="width:400.75pt;height:258.8pt" o:ole="">
+          <v:shape id="_x0000_i1039" type="#_x0000_t75" style="width:401pt;height:258.7pt" o:ole="">
             <v:imagedata r:id="rId40" o:title=""/>
           </v:shape>
-          <o:OLEObject Type="Embed" ProgID="Visio.Drawing.15" ShapeID="_x0000_i1040" DrawAspect="Content" ObjectID="_1481726923" r:id="rId41"/>
+          <o:OLEObject Type="Embed" ProgID="Visio.Drawing.15" ShapeID="_x0000_i1039" DrawAspect="Content" ObjectID="_1481733864" r:id="rId41"/>
         </w:object>
       </w:r>
     </w:p>
@@ -9167,10 +9169,10 @@
       </w:pPr>
       <w:r>
         <w:object w:dxaOrig="7185" w:dyaOrig="1845">
-          <v:shape id="_x0000_i1041" type="#_x0000_t75" style="width:358.65pt;height:92.4pt" o:ole="">
+          <v:shape id="_x0000_i1040" type="#_x0000_t75" style="width:358.35pt;height:92.1pt" o:ole="">
             <v:imagedata r:id="rId42" o:title=""/>
           </v:shape>
-          <o:OLEObject Type="Embed" ProgID="Visio.Drawing.15" ShapeID="_x0000_i1041" DrawAspect="Content" ObjectID="_1481726924" r:id="rId43"/>
+          <o:OLEObject Type="Embed" ProgID="Visio.Drawing.15" ShapeID="_x0000_i1040" DrawAspect="Content" ObjectID="_1481733865" r:id="rId43"/>
         </w:object>
       </w:r>
     </w:p>
@@ -9223,10 +9225,10 @@
       </w:pPr>
       <w:r>
         <w:object w:dxaOrig="7170" w:dyaOrig="4950">
-          <v:shape id="_x0000_i1042" type="#_x0000_t75" style="width:358.65pt;height:247.9pt" o:ole="">
+          <v:shape id="_x0000_i1041" type="#_x0000_t75" style="width:358.35pt;height:247.8pt" o:ole="">
             <v:imagedata r:id="rId44" o:title=""/>
           </v:shape>
-          <o:OLEObject Type="Embed" ProgID="Visio.Drawing.15" ShapeID="_x0000_i1042" DrawAspect="Content" ObjectID="_1481726925" r:id="rId45"/>
+          <o:OLEObject Type="Embed" ProgID="Visio.Drawing.15" ShapeID="_x0000_i1041" DrawAspect="Content" ObjectID="_1481733866" r:id="rId45"/>
         </w:object>
       </w:r>
     </w:p>
@@ -9283,10 +9285,10 @@
       </w:pPr>
       <w:r>
         <w:object w:dxaOrig="6330" w:dyaOrig="2340">
-          <v:shape id="_x0000_i1043" type="#_x0000_t75" style="width:316.55pt;height:116.85pt" o:ole="">
+          <v:shape id="_x0000_i1042" type="#_x0000_t75" style="width:316.45pt;height:117.2pt" o:ole="">
             <v:imagedata r:id="rId46" o:title=""/>
           </v:shape>
-          <o:OLEObject Type="Embed" ProgID="Visio.Drawing.15" ShapeID="_x0000_i1043" DrawAspect="Content" ObjectID="_1481726926" r:id="rId47"/>
+          <o:OLEObject Type="Embed" ProgID="Visio.Drawing.15" ShapeID="_x0000_i1042" DrawAspect="Content" ObjectID="_1481733867" r:id="rId47"/>
         </w:object>
       </w:r>
     </w:p>
@@ -9329,10 +9331,10 @@
       </w:pPr>
       <w:r>
         <w:object w:dxaOrig="6750" w:dyaOrig="3225">
-          <v:shape id="_x0000_i1044" type="#_x0000_t75" style="width:337.6pt;height:161pt" o:ole="">
+          <v:shape id="_x0000_i1043" type="#_x0000_t75" style="width:337.4pt;height:160.75pt" o:ole="">
             <v:imagedata r:id="rId48" o:title=""/>
           </v:shape>
-          <o:OLEObject Type="Embed" ProgID="Visio.Drawing.15" ShapeID="_x0000_i1044" DrawAspect="Content" ObjectID="_1481726927" r:id="rId49"/>
+          <o:OLEObject Type="Embed" ProgID="Visio.Drawing.15" ShapeID="_x0000_i1043" DrawAspect="Content" ObjectID="_1481733868" r:id="rId49"/>
         </w:object>
       </w:r>
     </w:p>
@@ -9392,10 +9394,10 @@
       </w:pPr>
       <w:r>
         <w:object w:dxaOrig="7455" w:dyaOrig="2670">
-          <v:shape id="_x0000_i1045" type="#_x0000_t75" style="width:373.6pt;height:133.8pt" o:ole="">
+          <v:shape id="_x0000_i1044" type="#_x0000_t75" style="width:373.4pt;height:133.95pt" o:ole="">
             <v:imagedata r:id="rId50" o:title=""/>
           </v:shape>
-          <o:OLEObject Type="Embed" ProgID="Visio.Drawing.15" ShapeID="_x0000_i1045" DrawAspect="Content" ObjectID="_1481726928" r:id="rId51"/>
+          <o:OLEObject Type="Embed" ProgID="Visio.Drawing.15" ShapeID="_x0000_i1044" DrawAspect="Content" ObjectID="_1481733869" r:id="rId51"/>
         </w:object>
       </w:r>
     </w:p>
@@ -9448,10 +9450,10 @@
       </w:pPr>
       <w:r>
         <w:object w:dxaOrig="6585" w:dyaOrig="4260">
-          <v:shape id="_x0000_i1046" type="#_x0000_t75" style="width:329.45pt;height:211.9pt" o:ole="">
+          <v:shape id="_x0000_i1045" type="#_x0000_t75" style="width:329.85pt;height:211.8pt" o:ole="">
             <v:imagedata r:id="rId52" o:title=""/>
           </v:shape>
-          <o:OLEObject Type="Embed" ProgID="Visio.Drawing.15" ShapeID="_x0000_i1046" DrawAspect="Content" ObjectID="_1481726929" r:id="rId53"/>
+          <o:OLEObject Type="Embed" ProgID="Visio.Drawing.15" ShapeID="_x0000_i1045" DrawAspect="Content" ObjectID="_1481733870" r:id="rId53"/>
         </w:object>
       </w:r>
     </w:p>
@@ -9471,7 +9473,7 @@
           <w:szCs w:val="26"/>
         </w:rPr>
       </w:pPr>
-      <w:bookmarkStart w:id="16" w:name="_Toc383409928"/>
+      <w:bookmarkStart w:id="17" w:name="_Toc383409928"/>
       <w:r>
         <w:rPr>
           <w:b/>
@@ -9480,7 +9482,7 @@
         </w:rPr>
         <w:t>Database Relationship Diagram (DRD)</w:t>
       </w:r>
-      <w:bookmarkEnd w:id="16"/>
+      <w:bookmarkEnd w:id="17"/>
     </w:p>
     <w:p>
       <w:pPr>
@@ -9508,7 +9510,7 @@
           <w:sz w:val="26"/>
         </w:rPr>
         <w:pict>
-          <v:shape id="_x0000_i1047" type="#_x0000_t75" style="width:499.25pt;height:319.9pt">
+          <v:shape id="_x0000_i1046" type="#_x0000_t75" style="width:499pt;height:319.8pt">
             <v:imagedata r:id="rId54" o:title="Diagram"/>
           </v:shape>
         </w:pict>
@@ -18236,7 +18238,7 @@
           <w:szCs w:val="26"/>
         </w:rPr>
       </w:pPr>
-      <w:bookmarkStart w:id="17" w:name="_Toc383409929"/>
+      <w:bookmarkStart w:id="18" w:name="_Toc383409929"/>
       <w:r>
         <w:rPr>
           <w:b/>
@@ -18270,7 +18272,7 @@
         <w:lastRenderedPageBreak/>
         <w:t>Algorithms</w:t>
       </w:r>
-      <w:bookmarkEnd w:id="17"/>
+      <w:bookmarkEnd w:id="18"/>
     </w:p>
     <w:p>
       <w:pPr>
@@ -18313,10 +18315,10 @@
       </w:pPr>
       <w:r>
         <w:object w:dxaOrig="7815" w:dyaOrig="12660">
-          <v:shape id="_x0000_i1048" type="#_x0000_t75" style="width:307.7pt;height:496.55pt" o:ole="">
+          <v:shape id="_x0000_i1047" type="#_x0000_t75" style="width:307.25pt;height:496.45pt" o:ole="">
             <v:imagedata r:id="rId55" o:title=""/>
           </v:shape>
-          <o:OLEObject Type="Embed" ProgID="Visio.Drawing.15" ShapeID="_x0000_i1048" DrawAspect="Content" ObjectID="_1481726930" r:id="rId56"/>
+          <o:OLEObject Type="Embed" ProgID="Visio.Drawing.15" ShapeID="_x0000_i1047" DrawAspect="Content" ObjectID="_1481733871" r:id="rId56"/>
         </w:object>
       </w:r>
     </w:p>
@@ -18403,10 +18405,10 @@
       </w:pPr>
       <w:r>
         <w:object w:dxaOrig="11235" w:dyaOrig="11400">
-          <v:shape id="_x0000_i1049" type="#_x0000_t75" style="width:444.9pt;height:451.7pt" o:ole="">
+          <v:shape id="_x0000_i1048" type="#_x0000_t75" style="width:444.55pt;height:451.25pt" o:ole="">
             <v:imagedata r:id="rId57" o:title=""/>
           </v:shape>
-          <o:OLEObject Type="Embed" ProgID="Visio.Drawing.15" ShapeID="_x0000_i1049" DrawAspect="Content" ObjectID="_1481726931" r:id="rId58"/>
+          <o:OLEObject Type="Embed" ProgID="Visio.Drawing.15" ShapeID="_x0000_i1048" DrawAspect="Content" ObjectID="_1481733872" r:id="rId58"/>
         </w:object>
       </w:r>
     </w:p>
@@ -18505,7 +18507,7 @@
           <w:sz w:val="26"/>
         </w:rPr>
       </w:pPr>
-      <w:bookmarkStart w:id="18" w:name="_Toc383409930"/>
+      <w:bookmarkStart w:id="19" w:name="_Toc383409930"/>
       <w:r>
         <w:rPr>
           <w:b/>
@@ -18530,7 +18532,7 @@
         </w:rPr>
         <w:t>Sheet</w:t>
       </w:r>
-      <w:bookmarkEnd w:id="18"/>
+      <w:bookmarkEnd w:id="19"/>
     </w:p>
     <w:p>
       <w:pPr>
@@ -20462,7 +20464,7 @@
           <w:szCs w:val="160"/>
         </w:rPr>
       </w:pPr>
-      <w:bookmarkStart w:id="19" w:name="_Toc383409931"/>
+      <w:bookmarkStart w:id="20" w:name="_Toc383409931"/>
     </w:p>
     <w:p>
       <w:pPr>
@@ -20480,7 +20482,7 @@
         </w:rPr>
         <w:t>REVIEW 3</w:t>
       </w:r>
-      <w:bookmarkEnd w:id="19"/>
+      <w:bookmarkEnd w:id="20"/>
     </w:p>
     <w:p>
       <w:pPr>
@@ -20851,13 +20853,7 @@
               <w:jc w:val="center"/>
             </w:pPr>
             <w:r>
-              <w:t xml:space="preserve">Tab </w:t>
-            </w:r>
-            <w:r>
-              <w:t>Book</w:t>
-            </w:r>
-            <w:r>
-              <w:t xml:space="preserve"> Management</w:t>
+              <w:t>Tab Book Management</w:t>
             </w:r>
           </w:p>
         </w:tc>
@@ -20922,13 +20918,7 @@
               <w:jc w:val="center"/>
             </w:pPr>
             <w:r>
-              <w:t xml:space="preserve">Tab </w:t>
-            </w:r>
-            <w:r>
-              <w:t>Staff</w:t>
-            </w:r>
-            <w:r>
-              <w:t xml:space="preserve"> Management</w:t>
+              <w:t>Tab Staff Management</w:t>
             </w:r>
           </w:p>
         </w:tc>
@@ -20960,10 +20950,7 @@
           </w:tcPr>
           <w:p>
             <w:r>
-              <w:t>Staff Management</w:t>
-            </w:r>
-            <w:r>
-              <w:t xml:space="preserve"> menu(only for </w:t>
+              <w:t xml:space="preserve">Staff Management menu(only for </w:t>
             </w:r>
             <w:r>
               <w:t>Admin</w:t>
@@ -21217,12 +21204,7 @@
           </w:tcPr>
           <w:p>
             <w:r>
-              <w:t>Show system’s current  date.</w:t>
-            </w:r>
-            <w:bookmarkStart w:id="20" w:name="_GoBack"/>
-            <w:bookmarkEnd w:id="20"/>
-            <w:r>
-              <w:t xml:space="preserve"> </w:t>
+              <w:t xml:space="preserve">Show system’s current  date. </w:t>
             </w:r>
           </w:p>
         </w:tc>
@@ -21740,7 +21722,7 @@
               <w:rStyle w:val="PageNumber"/>
               <w:noProof/>
             </w:rPr>
-            <w:t>31</w:t>
+            <w:t>27</w:t>
           </w:r>
           <w:r>
             <w:rPr>
@@ -23865,7 +23847,7 @@
 </file>
 
 <file path=customXml/itemProps1.xml><?xml version="1.0" encoding="utf-8"?>
-<ds:datastoreItem xmlns:ds="http://schemas.openxmlformats.org/officeDocument/2006/customXml" ds:itemID="{251FFA2E-19AC-4C13-9414-FF4E2D3C0B44}">
+<ds:datastoreItem xmlns:ds="http://schemas.openxmlformats.org/officeDocument/2006/customXml" ds:itemID="{4E9CCAE8-A29D-4565-A6BE-B257C53473C9}">
   <ds:schemaRefs>
     <ds:schemaRef ds:uri="http://schemas.openxmlformats.org/officeDocument/2006/bibliography"/>
   </ds:schemaRefs>

</xml_diff>